<commit_message>
Edits to ms-vignette, tweaking figures
</commit_message>
<xml_diff>
--- a/manuscript/ms-vignette.docx
+++ b/manuscript/ms-vignette.docx
@@ -260,7 +260,7 @@
       </w:r>
     </w:p>
     <w:bookmarkEnd w:id="21"/>
-    <w:bookmarkStart w:id="26" w:name="rcompadre-section-begins"/>
+    <w:bookmarkStart w:id="25" w:name="rcompadre-section-begins"/>
     <w:p>
       <w:pPr>
         <w:pStyle w:val="Heading1"/>
@@ -1183,7 +1183,7 @@
       </w:r>
     </w:p>
     <w:bookmarkEnd w:id="23"/>
-    <w:bookmarkStart w:id="25" w:name="data-checking"/>
+    <w:bookmarkStart w:id="24" w:name="data-checking"/>
     <w:p>
       <w:pPr>
         <w:pStyle w:val="Heading3"/>
@@ -1854,7 +1854,7 @@
         <w:rPr>
           <w:i/>
         </w:rPr>
-        <w:t xml:space="preserve">Figure X: The spatial extent of data in the subset of mammal data used in our example analysis. Note that 269 of matrices in our set (~12%) do not have associated spatial information.</w:t>
+        <w:t xml:space="preserve">Figure 2: The spatial extent of data in the subset of mammal data used in our example analysis. Note that 269 of matrices in our set (~12%) do not have associated spatial information.</w:t>
       </w:r>
     </w:p>
     <w:p>
@@ -1865,7 +1865,7 @@
         <w:rPr>
           <w:rStyle w:val="NormalTok"/>
         </w:rPr>
-        <w:t xml:space="preserve">(A </w:t>
+        <w:t xml:space="preserve">globalDist </w:t>
       </w:r>
       <w:r>
         <w:rPr>
@@ -2177,7 +2177,1041 @@
         <w:rPr>
           <w:rStyle w:val="NormalTok"/>
         </w:rPr>
-        <w:t xml:space="preserve">())</w:t>
+        <w:t xml:space="preserve">()</w:t>
+      </w:r>
+    </w:p>
+    <w:p>
+      <w:pPr>
+        <w:pStyle w:val="FirstParagraph"/>
+      </w:pPr>
+      <w:r>
+        <w:t xml:space="preserve">Now that we are sure that our data set contains the right information, we are ready to calculate longevity using</w:t>
+      </w:r>
+      <w:r>
+        <w:t xml:space="preserve"> </w:t>
+      </w:r>
+      <w:r>
+        <w:rPr>
+          <w:rStyle w:val="VerbatimChar"/>
+        </w:rPr>
+        <w:t xml:space="preserve">Rage</w:t>
+      </w:r>
+      <w:r>
+        <w:t xml:space="preserve">.</w:t>
+      </w:r>
+    </w:p>
+    <w:bookmarkEnd w:id="24"/>
+    <w:bookmarkEnd w:id="25"/>
+    <w:bookmarkStart w:id="26" w:name="rcompadre-section-ends"/>
+    <w:p>
+      <w:pPr>
+        <w:pStyle w:val="Heading1"/>
+      </w:pPr>
+      <w:r>
+        <w:t xml:space="preserve">[RCOMPADRE SECTION ENDS]</w:t>
+      </w:r>
+    </w:p>
+    <w:bookmarkEnd w:id="26"/>
+    <w:bookmarkStart w:id="29" w:name="rage-section-begins"/>
+    <w:p>
+      <w:pPr>
+        <w:pStyle w:val="Heading1"/>
+      </w:pPr>
+      <w:r>
+        <w:t xml:space="preserve">[RAGE SECTION BEGINS]</w:t>
+      </w:r>
+    </w:p>
+    <w:p>
+      <w:pPr>
+        <w:pStyle w:val="FirstParagraph"/>
+      </w:pPr>
+      <w:r>
+        <w:t xml:space="preserve">In the following section we illustrate the use of some of these functions, focussing on carrying out the longevity analysis introduced above. Our first task will be to install the package from Github.</w:t>
+      </w:r>
+    </w:p>
+    <w:p>
+      <w:pPr>
+        <w:pStyle w:val="SourceCode"/>
+      </w:pPr>
+      <w:r>
+        <w:rPr>
+          <w:rStyle w:val="FunctionTok"/>
+        </w:rPr>
+        <w:t xml:space="preserve">install.packages</w:t>
+      </w:r>
+      <w:r>
+        <w:rPr>
+          <w:rStyle w:val="NormalTok"/>
+        </w:rPr>
+        <w:t xml:space="preserve">(</w:t>
+      </w:r>
+      <w:r>
+        <w:rPr>
+          <w:rStyle w:val="StringTok"/>
+        </w:rPr>
+        <w:t xml:space="preserve">"remotes"</w:t>
+      </w:r>
+      <w:r>
+        <w:rPr>
+          <w:rStyle w:val="NormalTok"/>
+        </w:rPr>
+        <w:t xml:space="preserve">)</w:t>
+      </w:r>
+      <w:r>
+        <w:br/>
+      </w:r>
+      <w:r>
+        <w:rPr>
+          <w:rStyle w:val="NormalTok"/>
+        </w:rPr>
+        <w:t xml:space="preserve">remotes</w:t>
+      </w:r>
+      <w:r>
+        <w:rPr>
+          <w:rStyle w:val="SpecialCharTok"/>
+        </w:rPr>
+        <w:t xml:space="preserve">::</w:t>
+      </w:r>
+      <w:r>
+        <w:rPr>
+          <w:rStyle w:val="FunctionTok"/>
+        </w:rPr>
+        <w:t xml:space="preserve">install_github</w:t>
+      </w:r>
+      <w:r>
+        <w:rPr>
+          <w:rStyle w:val="NormalTok"/>
+        </w:rPr>
+        <w:t xml:space="preserve">(</w:t>
+      </w:r>
+      <w:r>
+        <w:rPr>
+          <w:rStyle w:val="StringTok"/>
+        </w:rPr>
+        <w:t xml:space="preserve">"jonesor/Rage"</w:t>
+      </w:r>
+      <w:r>
+        <w:rPr>
+          <w:rStyle w:val="NormalTok"/>
+        </w:rPr>
+        <w:t xml:space="preserve">)</w:t>
+      </w:r>
+    </w:p>
+    <w:p>
+      <w:pPr>
+        <w:pStyle w:val="FirstParagraph"/>
+      </w:pPr>
+      <w:r>
+        <w:t xml:space="preserve">Then load it.</w:t>
+      </w:r>
+    </w:p>
+    <w:p>
+      <w:pPr>
+        <w:pStyle w:val="SourceCode"/>
+      </w:pPr>
+      <w:r>
+        <w:rPr>
+          <w:rStyle w:val="FunctionTok"/>
+        </w:rPr>
+        <w:t xml:space="preserve">library</w:t>
+      </w:r>
+      <w:r>
+        <w:rPr>
+          <w:rStyle w:val="NormalTok"/>
+        </w:rPr>
+        <w:t xml:space="preserve">(Rage)</w:t>
+      </w:r>
+    </w:p>
+    <w:p>
+      <w:pPr>
+        <w:pStyle w:val="FirstParagraph"/>
+      </w:pPr>
+      <w:r>
+        <w:t xml:space="preserve">Our goal is to calculate the longevity of mammals from across the world using the dataset we generated above. We can do this using the</w:t>
+      </w:r>
+      <w:r>
+        <w:t xml:space="preserve"> </w:t>
+      </w:r>
+      <w:r>
+        <w:rPr>
+          <w:rStyle w:val="VerbatimChar"/>
+        </w:rPr>
+        <w:t xml:space="preserve">longevity</w:t>
+      </w:r>
+      <w:r>
+        <w:t xml:space="preserve"> </w:t>
+      </w:r>
+      <w:r>
+        <w:t xml:space="preserve">function, which simulates the ages at death of a synthetic cohort of individuals following the demographic pattern described by the MPM. The function documentation (</w:t>
+      </w:r>
+      <w:r>
+        <w:rPr>
+          <w:rStyle w:val="VerbatimChar"/>
+        </w:rPr>
+        <w:t xml:space="preserve">?longevity</w:t>
+      </w:r>
+      <w:r>
+        <w:t xml:space="preserve">) tells us that it requires the</w:t>
+      </w:r>
+      <w:r>
+        <w:t xml:space="preserve"> </w:t>
+      </w:r>
+      <w:r>
+        <w:rPr>
+          <w:b/>
+        </w:rPr>
+        <w:t xml:space="preserve">U</w:t>
+      </w:r>
+      <w:r>
+        <w:t xml:space="preserve"> </w:t>
+      </w:r>
+      <w:r>
+        <w:t xml:space="preserve">matrix, which we can obtain using the</w:t>
+      </w:r>
+      <w:r>
+        <w:t xml:space="preserve"> </w:t>
+      </w:r>
+      <w:r>
+        <w:rPr>
+          <w:rStyle w:val="VerbatimChar"/>
+        </w:rPr>
+        <w:t xml:space="preserve">matU</w:t>
+      </w:r>
+      <w:r>
+        <w:t xml:space="preserve"> </w:t>
+      </w:r>
+      <w:r>
+        <w:t xml:space="preserve">function from</w:t>
+      </w:r>
+      <w:r>
+        <w:t xml:space="preserve"> </w:t>
+      </w:r>
+      <w:r>
+        <w:rPr>
+          <w:rStyle w:val="VerbatimChar"/>
+        </w:rPr>
+        <w:t xml:space="preserve">Rcompadre</w:t>
+      </w:r>
+      <w:r>
+        <w:t xml:space="preserve">.</w:t>
+      </w:r>
+    </w:p>
+    <w:p>
+      <w:pPr>
+        <w:pStyle w:val="BodyText"/>
+      </w:pPr>
+      <w:r>
+        <w:t xml:space="preserve">The function also requires us to define which stage we consider to be the beginning of life. This is fairly clear for most mammals, but may be contentious in some groups, such as plants with a seed bank. Although it may be desirable to do this manually in some cases, the</w:t>
+      </w:r>
+      <w:r>
+        <w:t xml:space="preserve"> </w:t>
+      </w:r>
+      <w:r>
+        <w:rPr>
+          <w:rStyle w:val="VerbatimChar"/>
+        </w:rPr>
+        <w:t xml:space="preserve">Rcompadre</w:t>
+      </w:r>
+      <w:r>
+        <w:t xml:space="preserve"> </w:t>
+      </w:r>
+      <w:r>
+        <w:t xml:space="preserve">function</w:t>
+      </w:r>
+      <w:r>
+        <w:t xml:space="preserve"> </w:t>
+      </w:r>
+      <w:r>
+        <w:rPr>
+          <w:rStyle w:val="VerbatimChar"/>
+        </w:rPr>
+        <w:t xml:space="preserve">mpm_first_active</w:t>
+      </w:r>
+      <w:r>
+        <w:t xml:space="preserve"> </w:t>
+      </w:r>
+      <w:r>
+        <w:t xml:space="preserve">automates the task by returning an integer index for the first active stage class, as noted by the original study author.</w:t>
+      </w:r>
+    </w:p>
+    <w:p>
+      <w:pPr>
+        <w:pStyle w:val="BodyText"/>
+      </w:pPr>
+      <w:r>
+        <w:t xml:space="preserve">The</w:t>
+      </w:r>
+      <w:r>
+        <w:t xml:space="preserve"> </w:t>
+      </w:r>
+      <w:r>
+        <w:rPr>
+          <w:rStyle w:val="VerbatimChar"/>
+        </w:rPr>
+        <w:t xml:space="preserve">longevity</w:t>
+      </w:r>
+      <w:r>
+        <w:t xml:space="preserve"> </w:t>
+      </w:r>
+      <w:r>
+        <w:t xml:space="preserve">function also the argument</w:t>
+      </w:r>
+      <w:r>
+        <w:t xml:space="preserve"> </w:t>
+      </w:r>
+      <w:r>
+        <w:rPr>
+          <w:rStyle w:val="VerbatimChar"/>
+        </w:rPr>
+        <w:t xml:space="preserve">lx_crit</w:t>
+      </w:r>
+      <w:r>
+        <w:t xml:space="preserve">, which defines the critical threshold of survivorship that defines longevity. The default is 0.01, meaning that longevity is defined as the age at which only 1% of the synthetic cohort remain alive. Finally, the function requires us to set a maximum age to consider (</w:t>
+      </w:r>
+      <w:r>
+        <w:rPr>
+          <w:rStyle w:val="VerbatimChar"/>
+        </w:rPr>
+        <w:t xml:space="preserve">xmax</w:t>
+      </w:r>
+      <w:r>
+        <w:t xml:space="preserve">, which defaults to 1000).</w:t>
+      </w:r>
+    </w:p>
+    <w:p>
+      <w:pPr>
+        <w:pStyle w:val="BodyText"/>
+      </w:pPr>
+      <w:r>
+        <w:t xml:space="preserve">Thus, our first steps in this analysis are to (i) extract the</w:t>
+      </w:r>
+      <w:r>
+        <w:t xml:space="preserve"> </w:t>
+      </w:r>
+      <w:r>
+        <w:rPr>
+          <w:b/>
+        </w:rPr>
+        <w:t xml:space="preserve">U</w:t>
+      </w:r>
+      <w:r>
+        <w:t xml:space="preserve"> </w:t>
+      </w:r>
+      <w:r>
+        <w:t xml:space="preserve">matrices with</w:t>
+      </w:r>
+      <w:r>
+        <w:t xml:space="preserve"> </w:t>
+      </w:r>
+      <w:r>
+        <w:rPr>
+          <w:rStyle w:val="VerbatimChar"/>
+        </w:rPr>
+        <w:t xml:space="preserve">matU</w:t>
+      </w:r>
+      <w:r>
+        <w:t xml:space="preserve">, then (ii) extract the first stage with</w:t>
+      </w:r>
+      <w:r>
+        <w:t xml:space="preserve"> </w:t>
+      </w:r>
+      <w:r>
+        <w:rPr>
+          <w:rStyle w:val="VerbatimChar"/>
+        </w:rPr>
+        <w:t xml:space="preserve">mpm_first_active</w:t>
+      </w:r>
+      <w:r>
+        <w:t xml:space="preserve">. We add the outputs of these functions to our data using</w:t>
+      </w:r>
+      <w:r>
+        <w:t xml:space="preserve"> </w:t>
+      </w:r>
+      <w:r>
+        <w:rPr>
+          <w:rStyle w:val="VerbatimChar"/>
+        </w:rPr>
+        <w:t xml:space="preserve">mutate</w:t>
+      </w:r>
+      <w:r>
+        <w:t xml:space="preserve">.</w:t>
+      </w:r>
+    </w:p>
+    <w:p>
+      <w:pPr>
+        <w:pStyle w:val="SourceCode"/>
+      </w:pPr>
+      <w:r>
+        <w:rPr>
+          <w:rStyle w:val="NormalTok"/>
+        </w:rPr>
+        <w:t xml:space="preserve">mammals </w:t>
+      </w:r>
+      <w:r>
+        <w:rPr>
+          <w:rStyle w:val="OtherTok"/>
+        </w:rPr>
+        <w:t xml:space="preserve">&lt;-</w:t>
+      </w:r>
+      <w:r>
+        <w:rPr>
+          <w:rStyle w:val="NormalTok"/>
+        </w:rPr>
+        <w:t xml:space="preserve"> mammals </w:t>
+      </w:r>
+      <w:r>
+        <w:rPr>
+          <w:rStyle w:val="SpecialCharTok"/>
+        </w:rPr>
+        <w:t xml:space="preserve">%&gt;%</w:t>
+      </w:r>
+      <w:r>
+        <w:br/>
+      </w:r>
+      <w:r>
+        <w:rPr>
+          <w:rStyle w:val="NormalTok"/>
+        </w:rPr>
+        <w:t xml:space="preserve">  </w:t>
+      </w:r>
+      <w:r>
+        <w:rPr>
+          <w:rStyle w:val="FunctionTok"/>
+        </w:rPr>
+        <w:t xml:space="preserve">mutate</w:t>
+      </w:r>
+      <w:r>
+        <w:rPr>
+          <w:rStyle w:val="NormalTok"/>
+        </w:rPr>
+        <w:t xml:space="preserve">(</w:t>
+      </w:r>
+      <w:r>
+        <w:br/>
+      </w:r>
+      <w:r>
+        <w:rPr>
+          <w:rStyle w:val="NormalTok"/>
+        </w:rPr>
+        <w:t xml:space="preserve">    </w:t>
+      </w:r>
+      <w:r>
+        <w:rPr>
+          <w:rStyle w:val="AttributeTok"/>
+        </w:rPr>
+        <w:t xml:space="preserve">matU =</w:t>
+      </w:r>
+      <w:r>
+        <w:rPr>
+          <w:rStyle w:val="NormalTok"/>
+        </w:rPr>
+        <w:t xml:space="preserve"> </w:t>
+      </w:r>
+      <w:r>
+        <w:rPr>
+          <w:rStyle w:val="FunctionTok"/>
+        </w:rPr>
+        <w:t xml:space="preserve">matU</w:t>
+      </w:r>
+      <w:r>
+        <w:rPr>
+          <w:rStyle w:val="NormalTok"/>
+        </w:rPr>
+        <w:t xml:space="preserve">(.),</w:t>
+      </w:r>
+      <w:r>
+        <w:br/>
+      </w:r>
+      <w:r>
+        <w:rPr>
+          <w:rStyle w:val="NormalTok"/>
+        </w:rPr>
+        <w:t xml:space="preserve">    </w:t>
+      </w:r>
+      <w:r>
+        <w:rPr>
+          <w:rStyle w:val="AttributeTok"/>
+        </w:rPr>
+        <w:t xml:space="preserve">start_life =</w:t>
+      </w:r>
+      <w:r>
+        <w:rPr>
+          <w:rStyle w:val="NormalTok"/>
+        </w:rPr>
+        <w:t xml:space="preserve"> </w:t>
+      </w:r>
+      <w:r>
+        <w:rPr>
+          <w:rStyle w:val="FunctionTok"/>
+        </w:rPr>
+        <w:t xml:space="preserve">mpm_first_active</w:t>
+      </w:r>
+      <w:r>
+        <w:rPr>
+          <w:rStyle w:val="NormalTok"/>
+        </w:rPr>
+        <w:t xml:space="preserve">(.)</w:t>
+      </w:r>
+      <w:r>
+        <w:br/>
+      </w:r>
+      <w:r>
+        <w:rPr>
+          <w:rStyle w:val="NormalTok"/>
+        </w:rPr>
+        <w:t xml:space="preserve">  )</w:t>
+      </w:r>
+    </w:p>
+    <w:p>
+      <w:pPr>
+        <w:pStyle w:val="FirstParagraph"/>
+      </w:pPr>
+      <w:r>
+        <w:t xml:space="preserve">Now we can apply the</w:t>
+      </w:r>
+      <w:r>
+        <w:t xml:space="preserve"> </w:t>
+      </w:r>
+      <w:r>
+        <w:rPr>
+          <w:rStyle w:val="VerbatimChar"/>
+        </w:rPr>
+        <w:t xml:space="preserve">longevity</w:t>
+      </w:r>
+      <w:r>
+        <w:t xml:space="preserve"> </w:t>
+      </w:r>
+      <w:r>
+        <w:t xml:space="preserve">function over our dataset using</w:t>
+      </w:r>
+      <w:r>
+        <w:t xml:space="preserve"> </w:t>
+      </w:r>
+      <w:r>
+        <w:rPr>
+          <w:rStyle w:val="VerbatimChar"/>
+        </w:rPr>
+        <w:t xml:space="preserve">mapply</w:t>
+      </w:r>
+      <w:r>
+        <w:t xml:space="preserve">.</w:t>
+      </w:r>
+    </w:p>
+    <w:p>
+      <w:pPr>
+        <w:pStyle w:val="SourceCode"/>
+      </w:pPr>
+      <w:r>
+        <w:rPr>
+          <w:rStyle w:val="NormalTok"/>
+        </w:rPr>
+        <w:t xml:space="preserve">mammals </w:t>
+      </w:r>
+      <w:r>
+        <w:rPr>
+          <w:rStyle w:val="OtherTok"/>
+        </w:rPr>
+        <w:t xml:space="preserve">&lt;-</w:t>
+      </w:r>
+      <w:r>
+        <w:rPr>
+          <w:rStyle w:val="NormalTok"/>
+        </w:rPr>
+        <w:t xml:space="preserve"> mammals </w:t>
+      </w:r>
+      <w:r>
+        <w:rPr>
+          <w:rStyle w:val="SpecialCharTok"/>
+        </w:rPr>
+        <w:t xml:space="preserve">%&gt;%</w:t>
+      </w:r>
+      <w:r>
+        <w:br/>
+      </w:r>
+      <w:r>
+        <w:rPr>
+          <w:rStyle w:val="NormalTok"/>
+        </w:rPr>
+        <w:t xml:space="preserve">  </w:t>
+      </w:r>
+      <w:r>
+        <w:rPr>
+          <w:rStyle w:val="FunctionTok"/>
+        </w:rPr>
+        <w:t xml:space="preserve">mutate</w:t>
+      </w:r>
+      <w:r>
+        <w:rPr>
+          <w:rStyle w:val="NormalTok"/>
+        </w:rPr>
+        <w:t xml:space="preserve">(</w:t>
+      </w:r>
+      <w:r>
+        <w:rPr>
+          <w:rStyle w:val="AttributeTok"/>
+        </w:rPr>
+        <w:t xml:space="preserve">longevity =</w:t>
+      </w:r>
+      <w:r>
+        <w:rPr>
+          <w:rStyle w:val="NormalTok"/>
+        </w:rPr>
+        <w:t xml:space="preserve"> </w:t>
+      </w:r>
+      <w:r>
+        <w:rPr>
+          <w:rStyle w:val="FunctionTok"/>
+        </w:rPr>
+        <w:t xml:space="preserve">mapply</w:t>
+      </w:r>
+      <w:r>
+        <w:rPr>
+          <w:rStyle w:val="NormalTok"/>
+        </w:rPr>
+        <w:t xml:space="preserve">(longevity, matU, start_life))</w:t>
+      </w:r>
+    </w:p>
+    <w:p>
+      <w:pPr>
+        <w:pStyle w:val="FirstParagraph"/>
+      </w:pPr>
+      <w:r>
+        <w:t xml:space="preserve">Now that we have the longevity data for all of our mammals we can actually explore its variation across the globe and across different orders of mammals.</w:t>
+      </w:r>
+    </w:p>
+    <w:p>
+      <w:pPr>
+        <w:pStyle w:val="BodyText"/>
+      </w:pPr>
+      <w:r>
+        <w:t xml:space="preserve">First, we will look at how longevity varies spatially. Lets repeat our map from before but now incorporating longevity on the log scale as the colour of each point.</w:t>
+      </w:r>
+    </w:p>
+    <w:p>
+      <w:pPr>
+        <w:pStyle w:val="SourceCode"/>
+      </w:pPr>
+      <w:r>
+        <w:rPr>
+          <w:rStyle w:val="NormalTok"/>
+        </w:rPr>
+        <w:t xml:space="preserve">globalDist_longevity </w:t>
+      </w:r>
+      <w:r>
+        <w:rPr>
+          <w:rStyle w:val="OtherTok"/>
+        </w:rPr>
+        <w:t xml:space="preserve">&lt;-</w:t>
+      </w:r>
+      <w:r>
+        <w:rPr>
+          <w:rStyle w:val="NormalTok"/>
+        </w:rPr>
+        <w:t xml:space="preserve"> </w:t>
+      </w:r>
+      <w:r>
+        <w:rPr>
+          <w:rStyle w:val="FunctionTok"/>
+        </w:rPr>
+        <w:t xml:space="preserve">ggplot</w:t>
+      </w:r>
+      <w:r>
+        <w:rPr>
+          <w:rStyle w:val="NormalTok"/>
+        </w:rPr>
+        <w:t xml:space="preserve">(mammals, </w:t>
+      </w:r>
+      <w:r>
+        <w:rPr>
+          <w:rStyle w:val="FunctionTok"/>
+        </w:rPr>
+        <w:t xml:space="preserve">aes</w:t>
+      </w:r>
+      <w:r>
+        <w:rPr>
+          <w:rStyle w:val="NormalTok"/>
+        </w:rPr>
+        <w:t xml:space="preserve">(Lon, Lat)) </w:t>
+      </w:r>
+      <w:r>
+        <w:rPr>
+          <w:rStyle w:val="SpecialCharTok"/>
+        </w:rPr>
+        <w:t xml:space="preserve">+</w:t>
+      </w:r>
+      <w:r>
+        <w:br/>
+      </w:r>
+      <w:r>
+        <w:rPr>
+          <w:rStyle w:val="NormalTok"/>
+        </w:rPr>
+        <w:t xml:space="preserve">  </w:t>
+      </w:r>
+      <w:r>
+        <w:rPr>
+          <w:rStyle w:val="FunctionTok"/>
+        </w:rPr>
+        <w:t xml:space="preserve">borders</w:t>
+      </w:r>
+      <w:r>
+        <w:rPr>
+          <w:rStyle w:val="NormalTok"/>
+        </w:rPr>
+        <w:t xml:space="preserve">(</w:t>
+      </w:r>
+      <w:r>
+        <w:rPr>
+          <w:rStyle w:val="AttributeTok"/>
+        </w:rPr>
+        <w:t xml:space="preserve">database =</w:t>
+      </w:r>
+      <w:r>
+        <w:rPr>
+          <w:rStyle w:val="NormalTok"/>
+        </w:rPr>
+        <w:t xml:space="preserve"> </w:t>
+      </w:r>
+      <w:r>
+        <w:rPr>
+          <w:rStyle w:val="StringTok"/>
+        </w:rPr>
+        <w:t xml:space="preserve">"world"</w:t>
+      </w:r>
+      <w:r>
+        <w:rPr>
+          <w:rStyle w:val="NormalTok"/>
+        </w:rPr>
+        <w:t xml:space="preserve">, </w:t>
+      </w:r>
+      <w:r>
+        <w:rPr>
+          <w:rStyle w:val="AttributeTok"/>
+        </w:rPr>
+        <w:t xml:space="preserve">fill =</w:t>
+      </w:r>
+      <w:r>
+        <w:rPr>
+          <w:rStyle w:val="NormalTok"/>
+        </w:rPr>
+        <w:t xml:space="preserve"> </w:t>
+      </w:r>
+      <w:r>
+        <w:rPr>
+          <w:rStyle w:val="StringTok"/>
+        </w:rPr>
+        <w:t xml:space="preserve">"grey80"</w:t>
+      </w:r>
+      <w:r>
+        <w:rPr>
+          <w:rStyle w:val="NormalTok"/>
+        </w:rPr>
+        <w:t xml:space="preserve">, </w:t>
+      </w:r>
+      <w:r>
+        <w:rPr>
+          <w:rStyle w:val="AttributeTok"/>
+        </w:rPr>
+        <w:t xml:space="preserve">col =</w:t>
+      </w:r>
+      <w:r>
+        <w:rPr>
+          <w:rStyle w:val="NormalTok"/>
+        </w:rPr>
+        <w:t xml:space="preserve"> </w:t>
+      </w:r>
+      <w:r>
+        <w:rPr>
+          <w:rStyle w:val="ConstantTok"/>
+        </w:rPr>
+        <w:t xml:space="preserve">NA</w:t>
+      </w:r>
+      <w:r>
+        <w:rPr>
+          <w:rStyle w:val="NormalTok"/>
+        </w:rPr>
+        <w:t xml:space="preserve">) </w:t>
+      </w:r>
+      <w:r>
+        <w:rPr>
+          <w:rStyle w:val="SpecialCharTok"/>
+        </w:rPr>
+        <w:t xml:space="preserve">+</w:t>
+      </w:r>
+      <w:r>
+        <w:br/>
+      </w:r>
+      <w:r>
+        <w:rPr>
+          <w:rStyle w:val="NormalTok"/>
+        </w:rPr>
+        <w:t xml:space="preserve">  </w:t>
+      </w:r>
+      <w:r>
+        <w:rPr>
+          <w:rStyle w:val="FunctionTok"/>
+        </w:rPr>
+        <w:t xml:space="preserve">geom_point</w:t>
+      </w:r>
+      <w:r>
+        <w:rPr>
+          <w:rStyle w:val="NormalTok"/>
+        </w:rPr>
+        <w:t xml:space="preserve">(</w:t>
+      </w:r>
+      <w:r>
+        <w:rPr>
+          <w:rStyle w:val="FunctionTok"/>
+        </w:rPr>
+        <w:t xml:space="preserve">aes</w:t>
+      </w:r>
+      <w:r>
+        <w:rPr>
+          <w:rStyle w:val="NormalTok"/>
+        </w:rPr>
+        <w:t xml:space="preserve">(</w:t>
+      </w:r>
+      <w:r>
+        <w:rPr>
+          <w:rStyle w:val="AttributeTok"/>
+        </w:rPr>
+        <w:t xml:space="preserve">colour =</w:t>
+      </w:r>
+      <w:r>
+        <w:rPr>
+          <w:rStyle w:val="NormalTok"/>
+        </w:rPr>
+        <w:t xml:space="preserve"> </w:t>
+      </w:r>
+      <w:r>
+        <w:rPr>
+          <w:rStyle w:val="FunctionTok"/>
+        </w:rPr>
+        <w:t xml:space="preserve">log10</w:t>
+      </w:r>
+      <w:r>
+        <w:rPr>
+          <w:rStyle w:val="NormalTok"/>
+        </w:rPr>
+        <w:t xml:space="preserve">(longevity)), </w:t>
+      </w:r>
+      <w:r>
+        <w:rPr>
+          <w:rStyle w:val="AttributeTok"/>
+        </w:rPr>
+        <w:t xml:space="preserve">alpha =</w:t>
+      </w:r>
+      <w:r>
+        <w:rPr>
+          <w:rStyle w:val="NormalTok"/>
+        </w:rPr>
+        <w:t xml:space="preserve"> </w:t>
+      </w:r>
+      <w:r>
+        <w:rPr>
+          <w:rStyle w:val="FloatTok"/>
+        </w:rPr>
+        <w:t xml:space="preserve">0.4</w:t>
+      </w:r>
+      <w:r>
+        <w:rPr>
+          <w:rStyle w:val="NormalTok"/>
+        </w:rPr>
+        <w:t xml:space="preserve">) </w:t>
+      </w:r>
+      <w:r>
+        <w:rPr>
+          <w:rStyle w:val="SpecialCharTok"/>
+        </w:rPr>
+        <w:t xml:space="preserve">+</w:t>
+      </w:r>
+      <w:r>
+        <w:br/>
+      </w:r>
+      <w:r>
+        <w:rPr>
+          <w:rStyle w:val="NormalTok"/>
+        </w:rPr>
+        <w:t xml:space="preserve">  </w:t>
+      </w:r>
+      <w:r>
+        <w:rPr>
+          <w:rStyle w:val="FunctionTok"/>
+        </w:rPr>
+        <w:t xml:space="preserve">scale_colour_viridis_c</w:t>
+      </w:r>
+      <w:r>
+        <w:rPr>
+          <w:rStyle w:val="NormalTok"/>
+        </w:rPr>
+        <w:t xml:space="preserve">(</w:t>
+      </w:r>
+      <w:r>
+        <w:rPr>
+          <w:rStyle w:val="AttributeTok"/>
+        </w:rPr>
+        <w:t xml:space="preserve">option =</w:t>
+      </w:r>
+      <w:r>
+        <w:rPr>
+          <w:rStyle w:val="NormalTok"/>
+        </w:rPr>
+        <w:t xml:space="preserve"> </w:t>
+      </w:r>
+      <w:r>
+        <w:rPr>
+          <w:rStyle w:val="StringTok"/>
+        </w:rPr>
+        <w:t xml:space="preserve">"C"</w:t>
+      </w:r>
+      <w:r>
+        <w:rPr>
+          <w:rStyle w:val="NormalTok"/>
+        </w:rPr>
+        <w:t xml:space="preserve">) </w:t>
+      </w:r>
+      <w:r>
+        <w:rPr>
+          <w:rStyle w:val="SpecialCharTok"/>
+        </w:rPr>
+        <w:t xml:space="preserve">+</w:t>
+      </w:r>
+      <w:r>
+        <w:br/>
+      </w:r>
+      <w:r>
+        <w:rPr>
+          <w:rStyle w:val="NormalTok"/>
+        </w:rPr>
+        <w:t xml:space="preserve">  </w:t>
+      </w:r>
+      <w:r>
+        <w:rPr>
+          <w:rStyle w:val="FunctionTok"/>
+        </w:rPr>
+        <w:t xml:space="preserve">labs</w:t>
+      </w:r>
+      <w:r>
+        <w:rPr>
+          <w:rStyle w:val="NormalTok"/>
+        </w:rPr>
+        <w:t xml:space="preserve">(</w:t>
+      </w:r>
+      <w:r>
+        <w:rPr>
+          <w:rStyle w:val="AttributeTok"/>
+        </w:rPr>
+        <w:t xml:space="preserve">x =</w:t>
+      </w:r>
+      <w:r>
+        <w:rPr>
+          <w:rStyle w:val="NormalTok"/>
+        </w:rPr>
+        <w:t xml:space="preserve"> </w:t>
+      </w:r>
+      <w:r>
+        <w:rPr>
+          <w:rStyle w:val="ConstantTok"/>
+        </w:rPr>
+        <w:t xml:space="preserve">NULL</w:t>
+      </w:r>
+      <w:r>
+        <w:rPr>
+          <w:rStyle w:val="NormalTok"/>
+        </w:rPr>
+        <w:t xml:space="preserve">, </w:t>
+      </w:r>
+      <w:r>
+        <w:rPr>
+          <w:rStyle w:val="AttributeTok"/>
+        </w:rPr>
+        <w:t xml:space="preserve">y =</w:t>
+      </w:r>
+      <w:r>
+        <w:rPr>
+          <w:rStyle w:val="NormalTok"/>
+        </w:rPr>
+        <w:t xml:space="preserve"> </w:t>
+      </w:r>
+      <w:r>
+        <w:rPr>
+          <w:rStyle w:val="ConstantTok"/>
+        </w:rPr>
+        <w:t xml:space="preserve">NULL</w:t>
+      </w:r>
+      <w:r>
+        <w:rPr>
+          <w:rStyle w:val="NormalTok"/>
+        </w:rPr>
+        <w:t xml:space="preserve">) </w:t>
+      </w:r>
+      <w:r>
+        <w:rPr>
+          <w:rStyle w:val="SpecialCharTok"/>
+        </w:rPr>
+        <w:t xml:space="preserve">+</w:t>
+      </w:r>
+      <w:r>
+        <w:br/>
+      </w:r>
+      <w:r>
+        <w:rPr>
+          <w:rStyle w:val="NormalTok"/>
+        </w:rPr>
+        <w:t xml:space="preserve">  </w:t>
+      </w:r>
+      <w:r>
+        <w:rPr>
+          <w:rStyle w:val="FunctionTok"/>
+        </w:rPr>
+        <w:t xml:space="preserve">theme_minimal</w:t>
+      </w:r>
+      <w:r>
+        <w:rPr>
+          <w:rStyle w:val="NormalTok"/>
+        </w:rPr>
+        <w:t xml:space="preserve">()</w:t>
+      </w:r>
+    </w:p>
+    <w:p>
+      <w:pPr>
+        <w:pStyle w:val="SourceCode"/>
+      </w:pPr>
+      <w:r>
+        <w:rPr>
+          <w:rStyle w:val="VerbatimChar"/>
+        </w:rPr>
+        <w:t xml:space="preserve">#&gt; Warning: Removed 269 rows containing missing values</w:t>
+      </w:r>
+      <w:r>
+        <w:br/>
+      </w:r>
+      <w:r>
+        <w:rPr>
+          <w:rStyle w:val="VerbatimChar"/>
+        </w:rPr>
+        <w:t xml:space="preserve">#&gt; (geom_point).</w:t>
+      </w:r>
+      <w:r>
+        <w:br/>
+      </w:r>
+      <w:r>
+        <w:br/>
+      </w:r>
+      <w:r>
+        <w:rPr>
+          <w:rStyle w:val="VerbatimChar"/>
+        </w:rPr>
+        <w:t xml:space="preserve">#&gt; Warning: Removed 269 rows containing missing values</w:t>
+      </w:r>
+      <w:r>
+        <w:br/>
+      </w:r>
+      <w:r>
+        <w:rPr>
+          <w:rStyle w:val="VerbatimChar"/>
+        </w:rPr>
+        <w:t xml:space="preserve">#&gt; (geom_point).</w:t>
       </w:r>
     </w:p>
     <w:p>
@@ -2194,13 +3228,13 @@
               <a:graphicData uri="http://schemas.openxmlformats.org/drawingml/2006/picture">
                 <pic:pic>
                   <pic:nvPicPr>
-                    <pic:cNvPr descr="ms-vignette_files/figure-docx/map%20of%20data-1.png" id="0" name="Picture"/>
+                    <pic:cNvPr descr="ms-vignette_files/figure-docx/unnamed-chunk-6-1.png" id="0" name="Picture"/>
                     <pic:cNvPicPr>
                       <a:picLocks noChangeArrowheads="1" noChangeAspect="1"/>
                     </pic:cNvPicPr>
                   </pic:nvPicPr>
                   <pic:blipFill>
-                    <a:blip r:embed="rId24"/>
+                    <a:blip r:embed="rId27"/>
                     <a:stretch>
                       <a:fillRect/>
                     </a:stretch>
@@ -2229,43 +3263,43 @@
     </w:p>
     <w:p>
       <w:pPr>
-        <w:pStyle w:val="BodyText"/>
-      </w:pPr>
-      <w:r>
-        <w:t xml:space="preserve">Now that we are sure that our data set contains the right information, we are ready to calculate longevity using</w:t>
-      </w:r>
-      <w:r>
-        <w:t xml:space="preserve"> </w:t>
-      </w:r>
-      <w:r>
-        <w:rPr>
-          <w:rStyle w:val="VerbatimChar"/>
-        </w:rPr>
-        <w:t xml:space="preserve">Rage</w:t>
-      </w:r>
-      <w:r>
-        <w:t xml:space="preserve">.</w:t>
-      </w:r>
-    </w:p>
-    <w:bookmarkEnd w:id="25"/>
-    <w:bookmarkEnd w:id="26"/>
-    <w:bookmarkStart w:id="27" w:name="rcompadre-section-ends"/>
-    <w:p>
-      <w:pPr>
-        <w:pStyle w:val="Heading1"/>
-      </w:pPr>
-      <w:r>
-        <w:t xml:space="preserve">[RCOMPADRE SECTION ENDS]</w:t>
-      </w:r>
-    </w:p>
-    <w:bookmarkEnd w:id="27"/>
-    <w:bookmarkStart w:id="30" w:name="rage-section-begins"/>
-    <w:p>
-      <w:pPr>
-        <w:pStyle w:val="Heading1"/>
-      </w:pPr>
-      <w:r>
-        <w:t xml:space="preserve">[RAGE SECTION BEGINS]</w:t>
+        <w:pStyle w:val="SourceCode"/>
+      </w:pPr>
+      <w:r>
+        <w:rPr>
+          <w:rStyle w:val="VerbatimChar"/>
+        </w:rPr>
+        <w:t xml:space="preserve">#&gt; Warning: Removed 269 rows containing missing values</w:t>
+      </w:r>
+      <w:r>
+        <w:br/>
+      </w:r>
+      <w:r>
+        <w:rPr>
+          <w:rStyle w:val="VerbatimChar"/>
+        </w:rPr>
+        <w:t xml:space="preserve">#&gt; (geom_point).</w:t>
+      </w:r>
+      <w:r>
+        <w:br/>
+      </w:r>
+      <w:r>
+        <w:br/>
+      </w:r>
+      <w:r>
+        <w:rPr>
+          <w:rStyle w:val="VerbatimChar"/>
+        </w:rPr>
+        <w:t xml:space="preserve">#&gt; Warning: Removed 269 rows containing missing values</w:t>
+      </w:r>
+      <w:r>
+        <w:br/>
+      </w:r>
+      <w:r>
+        <w:rPr>
+          <w:rStyle w:val="VerbatimChar"/>
+        </w:rPr>
+        <w:t xml:space="preserve">#&gt; (geom_point).</w:t>
       </w:r>
     </w:p>
     <w:p>
@@ -2273,7 +3307,22 @@
         <w:pStyle w:val="FirstParagraph"/>
       </w:pPr>
       <w:r>
-        <w:t xml:space="preserve">In the following section we illustrate the use of some of these functions, focussing on carrying out the longevity analysis introduced above. Our first task will be to install the package from Github.</w:t>
+        <w:t xml:space="preserve">Although we see that longevity varies spatially, it isn’t clear whether there are any spatial patterns. Lets look at whether longevity varies with either absolute latitude or across</w:t>
+      </w:r>
+      <w:r>
+        <w:t xml:space="preserve"> </w:t>
+      </w:r>
+      <w:r>
+        <w:rPr>
+          <w:rStyle w:val="VerbatimChar"/>
+        </w:rPr>
+        <w:t xml:space="preserve">Ecoregion</w:t>
+      </w:r>
+      <w:r>
+        <w:t xml:space="preserve"> </w:t>
+      </w:r>
+      <w:r>
+        <w:t xml:space="preserve">(we could naturally investigate associations with other variables in the metadata).</w:t>
       </w:r>
     </w:p>
     <w:p>
@@ -2282,9 +3331,39 @@
       </w:pPr>
       <w:r>
         <w:rPr>
+          <w:rStyle w:val="NormalTok"/>
+        </w:rPr>
+        <w:t xml:space="preserve">longevity_lat </w:t>
+      </w:r>
+      <w:r>
+        <w:rPr>
+          <w:rStyle w:val="OtherTok"/>
+        </w:rPr>
+        <w:t xml:space="preserve">&lt;-</w:t>
+      </w:r>
+      <w:r>
+        <w:rPr>
+          <w:rStyle w:val="NormalTok"/>
+        </w:rPr>
+        <w:t xml:space="preserve"> </w:t>
+      </w:r>
+      <w:r>
+        <w:rPr>
           <w:rStyle w:val="FunctionTok"/>
         </w:rPr>
-        <w:t xml:space="preserve">install.packages</w:t>
+        <w:t xml:space="preserve">ggplot</w:t>
+      </w:r>
+      <w:r>
+        <w:rPr>
+          <w:rStyle w:val="NormalTok"/>
+        </w:rPr>
+        <w:t xml:space="preserve">(mammals, </w:t>
+      </w:r>
+      <w:r>
+        <w:rPr>
+          <w:rStyle w:val="FunctionTok"/>
+        </w:rPr>
+        <w:t xml:space="preserve">aes</w:t>
       </w:r>
       <w:r>
         <w:rPr>
@@ -2294,36 +3373,273 @@
       </w:r>
       <w:r>
         <w:rPr>
+          <w:rStyle w:val="AttributeTok"/>
+        </w:rPr>
+        <w:t xml:space="preserve">x =</w:t>
+      </w:r>
+      <w:r>
+        <w:rPr>
+          <w:rStyle w:val="NormalTok"/>
+        </w:rPr>
+        <w:t xml:space="preserve"> </w:t>
+      </w:r>
+      <w:r>
+        <w:rPr>
+          <w:rStyle w:val="FunctionTok"/>
+        </w:rPr>
+        <w:t xml:space="preserve">abs</w:t>
+      </w:r>
+      <w:r>
+        <w:rPr>
+          <w:rStyle w:val="NormalTok"/>
+        </w:rPr>
+        <w:t xml:space="preserve">(Lat), </w:t>
+      </w:r>
+      <w:r>
+        <w:rPr>
+          <w:rStyle w:val="AttributeTok"/>
+        </w:rPr>
+        <w:t xml:space="preserve">y =</w:t>
+      </w:r>
+      <w:r>
+        <w:rPr>
+          <w:rStyle w:val="NormalTok"/>
+        </w:rPr>
+        <w:t xml:space="preserve"> </w:t>
+      </w:r>
+      <w:r>
+        <w:rPr>
+          <w:rStyle w:val="FunctionTok"/>
+        </w:rPr>
+        <w:t xml:space="preserve">log10</w:t>
+      </w:r>
+      <w:r>
+        <w:rPr>
+          <w:rStyle w:val="NormalTok"/>
+        </w:rPr>
+        <w:t xml:space="preserve">(longevity))) </w:t>
+      </w:r>
+      <w:r>
+        <w:rPr>
+          <w:rStyle w:val="SpecialCharTok"/>
+        </w:rPr>
+        <w:t xml:space="preserve">+</w:t>
+      </w:r>
+      <w:r>
+        <w:br/>
+      </w:r>
+      <w:r>
+        <w:rPr>
+          <w:rStyle w:val="NormalTok"/>
+        </w:rPr>
+        <w:t xml:space="preserve">  </w:t>
+      </w:r>
+      <w:r>
+        <w:rPr>
+          <w:rStyle w:val="FunctionTok"/>
+        </w:rPr>
+        <w:t xml:space="preserve">geom_point</w:t>
+      </w:r>
+      <w:r>
+        <w:rPr>
+          <w:rStyle w:val="NormalTok"/>
+        </w:rPr>
+        <w:t xml:space="preserve">(</w:t>
+      </w:r>
+      <w:r>
+        <w:rPr>
+          <w:rStyle w:val="AttributeTok"/>
+        </w:rPr>
+        <w:t xml:space="preserve">alpha =</w:t>
+      </w:r>
+      <w:r>
+        <w:rPr>
+          <w:rStyle w:val="NormalTok"/>
+        </w:rPr>
+        <w:t xml:space="preserve"> </w:t>
+      </w:r>
+      <w:r>
+        <w:rPr>
+          <w:rStyle w:val="FloatTok"/>
+        </w:rPr>
+        <w:t xml:space="preserve">0.4</w:t>
+      </w:r>
+      <w:r>
+        <w:rPr>
+          <w:rStyle w:val="NormalTok"/>
+        </w:rPr>
+        <w:t xml:space="preserve">) </w:t>
+      </w:r>
+      <w:r>
+        <w:rPr>
+          <w:rStyle w:val="SpecialCharTok"/>
+        </w:rPr>
+        <w:t xml:space="preserve">+</w:t>
+      </w:r>
+      <w:r>
+        <w:br/>
+      </w:r>
+      <w:r>
+        <w:rPr>
+          <w:rStyle w:val="NormalTok"/>
+        </w:rPr>
+        <w:t xml:space="preserve">  </w:t>
+      </w:r>
+      <w:r>
+        <w:rPr>
+          <w:rStyle w:val="FunctionTok"/>
+        </w:rPr>
+        <w:t xml:space="preserve">labs</w:t>
+      </w:r>
+      <w:r>
+        <w:rPr>
+          <w:rStyle w:val="NormalTok"/>
+        </w:rPr>
+        <w:t xml:space="preserve">(</w:t>
+      </w:r>
+      <w:r>
+        <w:rPr>
+          <w:rStyle w:val="AttributeTok"/>
+        </w:rPr>
+        <w:t xml:space="preserve">x =</w:t>
+      </w:r>
+      <w:r>
+        <w:rPr>
+          <w:rStyle w:val="NormalTok"/>
+        </w:rPr>
+        <w:t xml:space="preserve"> </w:t>
+      </w:r>
+      <w:r>
+        <w:rPr>
           <w:rStyle w:val="StringTok"/>
         </w:rPr>
-        <w:t xml:space="preserve">"remotes"</w:t>
-      </w:r>
-      <w:r>
-        <w:rPr>
-          <w:rStyle w:val="NormalTok"/>
-        </w:rPr>
-        <w:t xml:space="preserve">)</w:t>
-      </w:r>
-      <w:r>
-        <w:br/>
-      </w:r>
-      <w:r>
-        <w:rPr>
-          <w:rStyle w:val="NormalTok"/>
-        </w:rPr>
-        <w:t xml:space="preserve">remotes</w:t>
+        <w:t xml:space="preserve">"Absolute Latitude"</w:t>
+      </w:r>
+      <w:r>
+        <w:rPr>
+          <w:rStyle w:val="NormalTok"/>
+        </w:rPr>
+        <w:t xml:space="preserve">, </w:t>
+      </w:r>
+      <w:r>
+        <w:rPr>
+          <w:rStyle w:val="AttributeTok"/>
+        </w:rPr>
+        <w:t xml:space="preserve">y =</w:t>
+      </w:r>
+      <w:r>
+        <w:rPr>
+          <w:rStyle w:val="NormalTok"/>
+        </w:rPr>
+        <w:t xml:space="preserve"> </w:t>
+      </w:r>
+      <w:r>
+        <w:rPr>
+          <w:rStyle w:val="StringTok"/>
+        </w:rPr>
+        <w:t xml:space="preserve">"log 10 (longevity)"</w:t>
+      </w:r>
+      <w:r>
+        <w:rPr>
+          <w:rStyle w:val="NormalTok"/>
+        </w:rPr>
+        <w:t xml:space="preserve">) </w:t>
       </w:r>
       <w:r>
         <w:rPr>
           <w:rStyle w:val="SpecialCharTok"/>
         </w:rPr>
-        <w:t xml:space="preserve">::</w:t>
+        <w:t xml:space="preserve">+</w:t>
+      </w:r>
+      <w:r>
+        <w:br/>
+      </w:r>
+      <w:r>
+        <w:rPr>
+          <w:rStyle w:val="NormalTok"/>
+        </w:rPr>
+        <w:t xml:space="preserve">  </w:t>
       </w:r>
       <w:r>
         <w:rPr>
           <w:rStyle w:val="FunctionTok"/>
         </w:rPr>
-        <w:t xml:space="preserve">install_github</w:t>
+        <w:t xml:space="preserve">theme_minimal</w:t>
+      </w:r>
+      <w:r>
+        <w:rPr>
+          <w:rStyle w:val="NormalTok"/>
+        </w:rPr>
+        <w:t xml:space="preserve">() </w:t>
+      </w:r>
+      <w:r>
+        <w:rPr>
+          <w:rStyle w:val="SpecialCharTok"/>
+        </w:rPr>
+        <w:t xml:space="preserve">+</w:t>
+      </w:r>
+      <w:r>
+        <w:br/>
+      </w:r>
+      <w:r>
+        <w:rPr>
+          <w:rStyle w:val="NormalTok"/>
+        </w:rPr>
+        <w:t xml:space="preserve">  </w:t>
+      </w:r>
+      <w:r>
+        <w:rPr>
+          <w:rStyle w:val="FunctionTok"/>
+        </w:rPr>
+        <w:t xml:space="preserve">geom_smooth</w:t>
+      </w:r>
+      <w:r>
+        <w:rPr>
+          <w:rStyle w:val="NormalTok"/>
+        </w:rPr>
+        <w:t xml:space="preserve">()</w:t>
+      </w:r>
+      <w:r>
+        <w:br/>
+      </w:r>
+      <w:r>
+        <w:br/>
+      </w:r>
+      <w:r>
+        <w:rPr>
+          <w:rStyle w:val="NormalTok"/>
+        </w:rPr>
+        <w:t xml:space="preserve">longevity_ecoregion </w:t>
+      </w:r>
+      <w:r>
+        <w:rPr>
+          <w:rStyle w:val="OtherTok"/>
+        </w:rPr>
+        <w:t xml:space="preserve">&lt;-</w:t>
+      </w:r>
+      <w:r>
+        <w:rPr>
+          <w:rStyle w:val="NormalTok"/>
+        </w:rPr>
+        <w:t xml:space="preserve"> </w:t>
+      </w:r>
+      <w:r>
+        <w:rPr>
+          <w:rStyle w:val="FunctionTok"/>
+        </w:rPr>
+        <w:t xml:space="preserve">ggplot</w:t>
+      </w:r>
+      <w:r>
+        <w:rPr>
+          <w:rStyle w:val="NormalTok"/>
+        </w:rPr>
+        <w:t xml:space="preserve">(mammals, </w:t>
+      </w:r>
+      <w:r>
+        <w:rPr>
+          <w:rStyle w:val="FunctionTok"/>
+        </w:rPr>
+        <w:t xml:space="preserve">aes</w:t>
       </w:r>
       <w:r>
         <w:rPr>
@@ -2332,24 +3648,259 @@
         <w:t xml:space="preserve">(</w:t>
       </w:r>
       <w:r>
+        <w:br/>
+      </w:r>
+      <w:r>
+        <w:rPr>
+          <w:rStyle w:val="NormalTok"/>
+        </w:rPr>
+        <w:t xml:space="preserve">  </w:t>
+      </w:r>
+      <w:r>
+        <w:rPr>
+          <w:rStyle w:val="AttributeTok"/>
+        </w:rPr>
+        <w:t xml:space="preserve">x =</w:t>
+      </w:r>
+      <w:r>
+        <w:rPr>
+          <w:rStyle w:val="NormalTok"/>
+        </w:rPr>
+        <w:t xml:space="preserve"> Ecoregion, </w:t>
+      </w:r>
+      <w:r>
+        <w:rPr>
+          <w:rStyle w:val="AttributeTok"/>
+        </w:rPr>
+        <w:t xml:space="preserve">y =</w:t>
+      </w:r>
+      <w:r>
+        <w:rPr>
+          <w:rStyle w:val="NormalTok"/>
+        </w:rPr>
+        <w:t xml:space="preserve"> </w:t>
+      </w:r>
+      <w:r>
+        <w:rPr>
+          <w:rStyle w:val="FunctionTok"/>
+        </w:rPr>
+        <w:t xml:space="preserve">log10</w:t>
+      </w:r>
+      <w:r>
+        <w:rPr>
+          <w:rStyle w:val="NormalTok"/>
+        </w:rPr>
+        <w:t xml:space="preserve">(longevity),</w:t>
+      </w:r>
+      <w:r>
+        <w:br/>
+      </w:r>
+      <w:r>
+        <w:rPr>
+          <w:rStyle w:val="NormalTok"/>
+        </w:rPr>
+        <w:t xml:space="preserve">  </w:t>
+      </w:r>
+      <w:r>
+        <w:rPr>
+          <w:rStyle w:val="AttributeTok"/>
+        </w:rPr>
+        <w:t xml:space="preserve">fill =</w:t>
+      </w:r>
+      <w:r>
+        <w:rPr>
+          <w:rStyle w:val="NormalTok"/>
+        </w:rPr>
+        <w:t xml:space="preserve"> Ecoregion</w:t>
+      </w:r>
+      <w:r>
+        <w:br/>
+      </w:r>
+      <w:r>
+        <w:rPr>
+          <w:rStyle w:val="NormalTok"/>
+        </w:rPr>
+        <w:t xml:space="preserve">)) </w:t>
+      </w:r>
+      <w:r>
+        <w:rPr>
+          <w:rStyle w:val="SpecialCharTok"/>
+        </w:rPr>
+        <w:t xml:space="preserve">+</w:t>
+      </w:r>
+      <w:r>
+        <w:br/>
+      </w:r>
+      <w:r>
+        <w:rPr>
+          <w:rStyle w:val="NormalTok"/>
+        </w:rPr>
+        <w:t xml:space="preserve">  </w:t>
+      </w:r>
+      <w:r>
+        <w:rPr>
+          <w:rStyle w:val="FunctionTok"/>
+        </w:rPr>
+        <w:t xml:space="preserve">geom_violin</w:t>
+      </w:r>
+      <w:r>
+        <w:rPr>
+          <w:rStyle w:val="NormalTok"/>
+        </w:rPr>
+        <w:t xml:space="preserve">(</w:t>
+      </w:r>
+      <w:r>
+        <w:rPr>
+          <w:rStyle w:val="AttributeTok"/>
+        </w:rPr>
+        <w:t xml:space="preserve">show.legend =</w:t>
+      </w:r>
+      <w:r>
+        <w:rPr>
+          <w:rStyle w:val="NormalTok"/>
+        </w:rPr>
+        <w:t xml:space="preserve"> </w:t>
+      </w:r>
+      <w:r>
+        <w:rPr>
+          <w:rStyle w:val="ConstantTok"/>
+        </w:rPr>
+        <w:t xml:space="preserve">FALSE</w:t>
+      </w:r>
+      <w:r>
+        <w:rPr>
+          <w:rStyle w:val="NormalTok"/>
+        </w:rPr>
+        <w:t xml:space="preserve">) </w:t>
+      </w:r>
+      <w:r>
+        <w:rPr>
+          <w:rStyle w:val="SpecialCharTok"/>
+        </w:rPr>
+        <w:t xml:space="preserve">+</w:t>
+      </w:r>
+      <w:r>
+        <w:br/>
+      </w:r>
+      <w:r>
+        <w:rPr>
+          <w:rStyle w:val="NormalTok"/>
+        </w:rPr>
+        <w:t xml:space="preserve">  </w:t>
+      </w:r>
+      <w:r>
+        <w:rPr>
+          <w:rStyle w:val="FunctionTok"/>
+        </w:rPr>
+        <w:t xml:space="preserve">labs</w:t>
+      </w:r>
+      <w:r>
+        <w:rPr>
+          <w:rStyle w:val="NormalTok"/>
+        </w:rPr>
+        <w:t xml:space="preserve">(</w:t>
+      </w:r>
+      <w:r>
+        <w:rPr>
+          <w:rStyle w:val="AttributeTok"/>
+        </w:rPr>
+        <w:t xml:space="preserve">x =</w:t>
+      </w:r>
+      <w:r>
+        <w:rPr>
+          <w:rStyle w:val="NormalTok"/>
+        </w:rPr>
+        <w:t xml:space="preserve"> </w:t>
+      </w:r>
+      <w:r>
         <w:rPr>
           <w:rStyle w:val="StringTok"/>
         </w:rPr>
-        <w:t xml:space="preserve">"jonesor/Rage"</w:t>
-      </w:r>
-      <w:r>
-        <w:rPr>
-          <w:rStyle w:val="NormalTok"/>
-        </w:rPr>
-        <w:t xml:space="preserve">)</w:t>
-      </w:r>
-    </w:p>
-    <w:p>
-      <w:pPr>
-        <w:pStyle w:val="FirstParagraph"/>
-      </w:pPr>
-      <w:r>
-        <w:t xml:space="preserve">Then load it.</w:t>
+        <w:t xml:space="preserve">"Ecoregion"</w:t>
+      </w:r>
+      <w:r>
+        <w:rPr>
+          <w:rStyle w:val="NormalTok"/>
+        </w:rPr>
+        <w:t xml:space="preserve">, </w:t>
+      </w:r>
+      <w:r>
+        <w:rPr>
+          <w:rStyle w:val="AttributeTok"/>
+        </w:rPr>
+        <w:t xml:space="preserve">y =</w:t>
+      </w:r>
+      <w:r>
+        <w:rPr>
+          <w:rStyle w:val="NormalTok"/>
+        </w:rPr>
+        <w:t xml:space="preserve"> </w:t>
+      </w:r>
+      <w:r>
+        <w:rPr>
+          <w:rStyle w:val="StringTok"/>
+        </w:rPr>
+        <w:t xml:space="preserve">"log 10 (longevity)"</w:t>
+      </w:r>
+      <w:r>
+        <w:rPr>
+          <w:rStyle w:val="NormalTok"/>
+        </w:rPr>
+        <w:t xml:space="preserve">) </w:t>
+      </w:r>
+      <w:r>
+        <w:rPr>
+          <w:rStyle w:val="SpecialCharTok"/>
+        </w:rPr>
+        <w:t xml:space="preserve">+</w:t>
+      </w:r>
+      <w:r>
+        <w:br/>
+      </w:r>
+      <w:r>
+        <w:rPr>
+          <w:rStyle w:val="NormalTok"/>
+        </w:rPr>
+        <w:t xml:space="preserve">  </w:t>
+      </w:r>
+      <w:r>
+        <w:rPr>
+          <w:rStyle w:val="FunctionTok"/>
+        </w:rPr>
+        <w:t xml:space="preserve">coord_flip</w:t>
+      </w:r>
+      <w:r>
+        <w:rPr>
+          <w:rStyle w:val="NormalTok"/>
+        </w:rPr>
+        <w:t xml:space="preserve">() </w:t>
+      </w:r>
+      <w:r>
+        <w:rPr>
+          <w:rStyle w:val="SpecialCharTok"/>
+        </w:rPr>
+        <w:t xml:space="preserve">+</w:t>
+      </w:r>
+      <w:r>
+        <w:br/>
+      </w:r>
+      <w:r>
+        <w:rPr>
+          <w:rStyle w:val="NormalTok"/>
+        </w:rPr>
+        <w:t xml:space="preserve">  </w:t>
+      </w:r>
+      <w:r>
+        <w:rPr>
+          <w:rStyle w:val="FunctionTok"/>
+        </w:rPr>
+        <w:t xml:space="preserve">theme_minimal</w:t>
+      </w:r>
+      <w:r>
+        <w:rPr>
+          <w:rStyle w:val="NormalTok"/>
+        </w:rPr>
+        <w:t xml:space="preserve">()</w:t>
       </w:r>
     </w:p>
     <w:p>
@@ -2358,866 +3909,63 @@
       </w:pPr>
       <w:r>
         <w:rPr>
-          <w:rStyle w:val="FunctionTok"/>
-        </w:rPr>
-        <w:t xml:space="preserve">library</w:t>
-      </w:r>
-      <w:r>
-        <w:rPr>
-          <w:rStyle w:val="NormalTok"/>
-        </w:rPr>
-        <w:t xml:space="preserve">(Rage)</w:t>
-      </w:r>
-    </w:p>
-    <w:p>
-      <w:pPr>
-        <w:pStyle w:val="FirstParagraph"/>
-      </w:pPr>
-      <w:r>
-        <w:t xml:space="preserve">Our goal is to calculate the longevity of mammals from across the world using the dataset we generated above. We can do this using the</w:t>
-      </w:r>
-      <w:r>
-        <w:t xml:space="preserve"> </w:t>
-      </w:r>
-      <w:r>
-        <w:rPr>
-          <w:rStyle w:val="VerbatimChar"/>
-        </w:rPr>
-        <w:t xml:space="preserve">longevity</w:t>
-      </w:r>
-      <w:r>
-        <w:t xml:space="preserve"> </w:t>
-      </w:r>
-      <w:r>
-        <w:t xml:space="preserve">function, which simulates the ages at death of a synthetic cohort of individuals following the demographic pattern described by the MPM. The function documentation (</w:t>
-      </w:r>
-      <w:r>
-        <w:rPr>
-          <w:rStyle w:val="VerbatimChar"/>
-        </w:rPr>
-        <w:t xml:space="preserve">?longevity</w:t>
-      </w:r>
-      <w:r>
-        <w:t xml:space="preserve">) tells us that it requires the</w:t>
-      </w:r>
-      <w:r>
-        <w:t xml:space="preserve"> </w:t>
-      </w:r>
-      <w:r>
-        <w:rPr>
-          <w:b/>
-        </w:rPr>
-        <w:t xml:space="preserve">U</w:t>
-      </w:r>
-      <w:r>
-        <w:t xml:space="preserve"> </w:t>
-      </w:r>
-      <w:r>
-        <w:t xml:space="preserve">matrix, which we can obtain using the</w:t>
-      </w:r>
-      <w:r>
-        <w:t xml:space="preserve"> </w:t>
-      </w:r>
-      <w:r>
-        <w:rPr>
-          <w:rStyle w:val="VerbatimChar"/>
-        </w:rPr>
-        <w:t xml:space="preserve">matU</w:t>
-      </w:r>
-      <w:r>
-        <w:t xml:space="preserve"> </w:t>
-      </w:r>
-      <w:r>
-        <w:t xml:space="preserve">function from</w:t>
-      </w:r>
-      <w:r>
-        <w:t xml:space="preserve"> </w:t>
-      </w:r>
-      <w:r>
-        <w:rPr>
-          <w:rStyle w:val="VerbatimChar"/>
-        </w:rPr>
-        <w:t xml:space="preserve">Rcompadre</w:t>
-      </w:r>
-      <w:r>
-        <w:t xml:space="preserve">.</w:t>
-      </w:r>
-    </w:p>
-    <w:p>
-      <w:pPr>
-        <w:pStyle w:val="BodyText"/>
-      </w:pPr>
-      <w:r>
-        <w:t xml:space="preserve">The function also requires us to define which stage we consider to be the beginning of life. This is fairly clear for most mammals, but may be contentious in some groups, such as plants with a seed bank. Although it may be desirable to do this manually in some cases, the</w:t>
-      </w:r>
-      <w:r>
-        <w:t xml:space="preserve"> </w:t>
-      </w:r>
-      <w:r>
-        <w:rPr>
-          <w:rStyle w:val="VerbatimChar"/>
-        </w:rPr>
-        <w:t xml:space="preserve">Rcompadre</w:t>
-      </w:r>
-      <w:r>
-        <w:t xml:space="preserve"> </w:t>
-      </w:r>
-      <w:r>
-        <w:t xml:space="preserve">function</w:t>
-      </w:r>
-      <w:r>
-        <w:t xml:space="preserve"> </w:t>
-      </w:r>
-      <w:r>
-        <w:rPr>
-          <w:rStyle w:val="VerbatimChar"/>
-        </w:rPr>
-        <w:t xml:space="preserve">mpm_first_active</w:t>
-      </w:r>
-      <w:r>
-        <w:t xml:space="preserve"> </w:t>
-      </w:r>
-      <w:r>
-        <w:t xml:space="preserve">automates the task by returning an integer index for the first active stage class, as noted by the original study author.</w:t>
-      </w:r>
-    </w:p>
-    <w:p>
-      <w:pPr>
-        <w:pStyle w:val="BodyText"/>
-      </w:pPr>
-      <w:r>
-        <w:t xml:space="preserve">The</w:t>
-      </w:r>
-      <w:r>
-        <w:t xml:space="preserve"> </w:t>
-      </w:r>
-      <w:r>
-        <w:rPr>
-          <w:rStyle w:val="VerbatimChar"/>
-        </w:rPr>
-        <w:t xml:space="preserve">longevity</w:t>
-      </w:r>
-      <w:r>
-        <w:t xml:space="preserve"> </w:t>
-      </w:r>
-      <w:r>
-        <w:t xml:space="preserve">function also the argument</w:t>
-      </w:r>
-      <w:r>
-        <w:t xml:space="preserve"> </w:t>
-      </w:r>
-      <w:r>
-        <w:rPr>
-          <w:rStyle w:val="VerbatimChar"/>
-        </w:rPr>
-        <w:t xml:space="preserve">lx_crit</w:t>
-      </w:r>
-      <w:r>
-        <w:t xml:space="preserve">, which defines the critical threshold of survivorship that defines longevity. The default is 0.01, meaning that longevity is defined as the age at which only 1% of the synthetic cohort remain alive. Finally, the function requires us to set a maximum age to consider (</w:t>
-      </w:r>
-      <w:r>
-        <w:rPr>
-          <w:rStyle w:val="VerbatimChar"/>
-        </w:rPr>
-        <w:t xml:space="preserve">xmax</w:t>
-      </w:r>
-      <w:r>
-        <w:t xml:space="preserve">, which defaults to 1000).</w:t>
-      </w:r>
-    </w:p>
-    <w:p>
-      <w:pPr>
-        <w:pStyle w:val="BodyText"/>
-      </w:pPr>
-      <w:r>
-        <w:t xml:space="preserve">Thus, our first steps in this analysis are to (i) extract the</w:t>
-      </w:r>
-      <w:r>
-        <w:t xml:space="preserve"> </w:t>
-      </w:r>
-      <w:r>
-        <w:rPr>
-          <w:b/>
-        </w:rPr>
-        <w:t xml:space="preserve">U</w:t>
-      </w:r>
-      <w:r>
-        <w:t xml:space="preserve"> </w:t>
-      </w:r>
-      <w:r>
-        <w:t xml:space="preserve">matrices with</w:t>
-      </w:r>
-      <w:r>
-        <w:t xml:space="preserve"> </w:t>
-      </w:r>
-      <w:r>
-        <w:rPr>
-          <w:rStyle w:val="VerbatimChar"/>
-        </w:rPr>
-        <w:t xml:space="preserve">matU</w:t>
-      </w:r>
-      <w:r>
-        <w:t xml:space="preserve">, then (ii) extract the first stage with</w:t>
-      </w:r>
-      <w:r>
-        <w:t xml:space="preserve"> </w:t>
-      </w:r>
-      <w:r>
-        <w:rPr>
-          <w:rStyle w:val="VerbatimChar"/>
-        </w:rPr>
-        <w:t xml:space="preserve">mpm_first_active</w:t>
-      </w:r>
-      <w:r>
-        <w:t xml:space="preserve">. We add the outputs of these functions to our data using</w:t>
-      </w:r>
-      <w:r>
-        <w:t xml:space="preserve"> </w:t>
-      </w:r>
-      <w:r>
-        <w:rPr>
-          <w:rStyle w:val="VerbatimChar"/>
-        </w:rPr>
-        <w:t xml:space="preserve">mutate</w:t>
-      </w:r>
-      <w:r>
-        <w:t xml:space="preserve">.</w:t>
-      </w:r>
-    </w:p>
-    <w:p>
-      <w:pPr>
-        <w:pStyle w:val="SourceCode"/>
-      </w:pPr>
-      <w:r>
-        <w:rPr>
-          <w:rStyle w:val="NormalTok"/>
-        </w:rPr>
-        <w:t xml:space="preserve">mammals </w:t>
-      </w:r>
-      <w:r>
-        <w:rPr>
-          <w:rStyle w:val="OtherTok"/>
-        </w:rPr>
-        <w:t xml:space="preserve">&lt;-</w:t>
-      </w:r>
-      <w:r>
-        <w:rPr>
-          <w:rStyle w:val="NormalTok"/>
-        </w:rPr>
-        <w:t xml:space="preserve"> mammals </w:t>
-      </w:r>
-      <w:r>
-        <w:rPr>
-          <w:rStyle w:val="SpecialCharTok"/>
-        </w:rPr>
-        <w:t xml:space="preserve">%&gt;%</w:t>
-      </w:r>
-      <w:r>
-        <w:br/>
-      </w:r>
-      <w:r>
-        <w:rPr>
-          <w:rStyle w:val="NormalTok"/>
-        </w:rPr>
-        <w:t xml:space="preserve">  </w:t>
-      </w:r>
-      <w:r>
-        <w:rPr>
-          <w:rStyle w:val="FunctionTok"/>
-        </w:rPr>
-        <w:t xml:space="preserve">mutate</w:t>
-      </w:r>
-      <w:r>
-        <w:rPr>
-          <w:rStyle w:val="NormalTok"/>
-        </w:rPr>
-        <w:t xml:space="preserve">(</w:t>
-      </w:r>
-      <w:r>
-        <w:br/>
-      </w:r>
-      <w:r>
-        <w:rPr>
-          <w:rStyle w:val="NormalTok"/>
-        </w:rPr>
-        <w:t xml:space="preserve">    </w:t>
-      </w:r>
-      <w:r>
-        <w:rPr>
-          <w:rStyle w:val="AttributeTok"/>
-        </w:rPr>
-        <w:t xml:space="preserve">matU =</w:t>
-      </w:r>
-      <w:r>
-        <w:rPr>
-          <w:rStyle w:val="NormalTok"/>
-        </w:rPr>
-        <w:t xml:space="preserve"> </w:t>
-      </w:r>
-      <w:r>
-        <w:rPr>
-          <w:rStyle w:val="FunctionTok"/>
-        </w:rPr>
-        <w:t xml:space="preserve">matU</w:t>
-      </w:r>
-      <w:r>
-        <w:rPr>
-          <w:rStyle w:val="NormalTok"/>
-        </w:rPr>
-        <w:t xml:space="preserve">(.),</w:t>
-      </w:r>
-      <w:r>
-        <w:br/>
-      </w:r>
-      <w:r>
-        <w:rPr>
-          <w:rStyle w:val="NormalTok"/>
-        </w:rPr>
-        <w:t xml:space="preserve">    </w:t>
-      </w:r>
-      <w:r>
-        <w:rPr>
-          <w:rStyle w:val="AttributeTok"/>
-        </w:rPr>
-        <w:t xml:space="preserve">start_life =</w:t>
-      </w:r>
-      <w:r>
-        <w:rPr>
-          <w:rStyle w:val="NormalTok"/>
-        </w:rPr>
-        <w:t xml:space="preserve"> </w:t>
-      </w:r>
-      <w:r>
-        <w:rPr>
-          <w:rStyle w:val="FunctionTok"/>
-        </w:rPr>
-        <w:t xml:space="preserve">mpm_first_active</w:t>
-      </w:r>
-      <w:r>
-        <w:rPr>
-          <w:rStyle w:val="NormalTok"/>
-        </w:rPr>
-        <w:t xml:space="preserve">(.)</w:t>
-      </w:r>
-      <w:r>
-        <w:br/>
-      </w:r>
-      <w:r>
-        <w:rPr>
-          <w:rStyle w:val="NormalTok"/>
-        </w:rPr>
-        <w:t xml:space="preserve">  )</w:t>
-      </w:r>
-    </w:p>
-    <w:p>
-      <w:pPr>
-        <w:pStyle w:val="FirstParagraph"/>
-      </w:pPr>
-      <w:r>
-        <w:t xml:space="preserve">Now we can apply the</w:t>
-      </w:r>
-      <w:r>
-        <w:t xml:space="preserve"> </w:t>
-      </w:r>
-      <w:r>
-        <w:rPr>
-          <w:rStyle w:val="VerbatimChar"/>
-        </w:rPr>
-        <w:t xml:space="preserve">longevity</w:t>
-      </w:r>
-      <w:r>
-        <w:t xml:space="preserve"> </w:t>
-      </w:r>
-      <w:r>
-        <w:t xml:space="preserve">function over our dataset using</w:t>
-      </w:r>
-      <w:r>
-        <w:t xml:space="preserve"> </w:t>
-      </w:r>
-      <w:r>
-        <w:rPr>
-          <w:rStyle w:val="VerbatimChar"/>
-        </w:rPr>
-        <w:t xml:space="preserve">mapply</w:t>
-      </w:r>
-      <w:r>
-        <w:t xml:space="preserve">.</w:t>
-      </w:r>
-    </w:p>
-    <w:p>
-      <w:pPr>
-        <w:pStyle w:val="SourceCode"/>
-      </w:pPr>
-      <w:r>
-        <w:rPr>
-          <w:rStyle w:val="NormalTok"/>
-        </w:rPr>
-        <w:t xml:space="preserve">mammals </w:t>
-      </w:r>
-      <w:r>
-        <w:rPr>
-          <w:rStyle w:val="OtherTok"/>
-        </w:rPr>
-        <w:t xml:space="preserve">&lt;-</w:t>
-      </w:r>
-      <w:r>
-        <w:rPr>
-          <w:rStyle w:val="NormalTok"/>
-        </w:rPr>
-        <w:t xml:space="preserve"> mammals </w:t>
-      </w:r>
-      <w:r>
-        <w:rPr>
-          <w:rStyle w:val="SpecialCharTok"/>
-        </w:rPr>
-        <w:t xml:space="preserve">%&gt;%</w:t>
-      </w:r>
-      <w:r>
-        <w:br/>
-      </w:r>
-      <w:r>
-        <w:rPr>
-          <w:rStyle w:val="NormalTok"/>
-        </w:rPr>
-        <w:t xml:space="preserve">  </w:t>
-      </w:r>
-      <w:r>
-        <w:rPr>
-          <w:rStyle w:val="FunctionTok"/>
-        </w:rPr>
-        <w:t xml:space="preserve">mutate</w:t>
-      </w:r>
-      <w:r>
-        <w:rPr>
-          <w:rStyle w:val="NormalTok"/>
-        </w:rPr>
-        <w:t xml:space="preserve">(</w:t>
-      </w:r>
-      <w:r>
-        <w:rPr>
-          <w:rStyle w:val="AttributeTok"/>
-        </w:rPr>
-        <w:t xml:space="preserve">longevity =</w:t>
-      </w:r>
-      <w:r>
-        <w:rPr>
-          <w:rStyle w:val="NormalTok"/>
-        </w:rPr>
-        <w:t xml:space="preserve"> </w:t>
-      </w:r>
-      <w:r>
-        <w:rPr>
-          <w:rStyle w:val="FunctionTok"/>
-        </w:rPr>
-        <w:t xml:space="preserve">mapply</w:t>
-      </w:r>
-      <w:r>
-        <w:rPr>
-          <w:rStyle w:val="NormalTok"/>
-        </w:rPr>
-        <w:t xml:space="preserve">(longevity, matU, start_life))</w:t>
-      </w:r>
-    </w:p>
-    <w:p>
-      <w:pPr>
-        <w:pStyle w:val="FirstParagraph"/>
-      </w:pPr>
-      <w:r>
-        <w:t xml:space="preserve">Now that we have the longevity data for all of our mammals we can actually explore its variation across the globe and across different orders of mammals.</w:t>
-      </w:r>
-    </w:p>
-    <w:p>
-      <w:pPr>
-        <w:pStyle w:val="BodyText"/>
-      </w:pPr>
-      <w:r>
-        <w:t xml:space="preserve">First, we will look at how longevity varies spatially. Lets repeat our map from before but now incorporating longevity on the log scale as the colour of each point.</w:t>
-      </w:r>
-    </w:p>
-    <w:p>
-      <w:pPr>
-        <w:pStyle w:val="SourceCode"/>
-      </w:pPr>
-      <w:r>
-        <w:rPr>
-          <w:rStyle w:val="NormalTok"/>
-        </w:rPr>
-        <w:t xml:space="preserve">(B </w:t>
-      </w:r>
-      <w:r>
-        <w:rPr>
-          <w:rStyle w:val="OtherTok"/>
-        </w:rPr>
-        <w:t xml:space="preserve">&lt;-</w:t>
-      </w:r>
-      <w:r>
-        <w:rPr>
-          <w:rStyle w:val="NormalTok"/>
-        </w:rPr>
-        <w:t xml:space="preserve"> </w:t>
-      </w:r>
-      <w:r>
-        <w:rPr>
-          <w:rStyle w:val="FunctionTok"/>
-        </w:rPr>
-        <w:t xml:space="preserve">ggplot</w:t>
-      </w:r>
-      <w:r>
-        <w:rPr>
-          <w:rStyle w:val="NormalTok"/>
-        </w:rPr>
-        <w:t xml:space="preserve">(mammals, </w:t>
-      </w:r>
-      <w:r>
-        <w:rPr>
-          <w:rStyle w:val="FunctionTok"/>
-        </w:rPr>
-        <w:t xml:space="preserve">aes</w:t>
-      </w:r>
-      <w:r>
-        <w:rPr>
-          <w:rStyle w:val="NormalTok"/>
-        </w:rPr>
-        <w:t xml:space="preserve">(Lon, Lat)) </w:t>
-      </w:r>
-      <w:r>
-        <w:rPr>
-          <w:rStyle w:val="SpecialCharTok"/>
-        </w:rPr>
-        <w:t xml:space="preserve">+</w:t>
-      </w:r>
-      <w:r>
-        <w:br/>
-      </w:r>
-      <w:r>
-        <w:rPr>
-          <w:rStyle w:val="NormalTok"/>
-        </w:rPr>
-        <w:t xml:space="preserve">  </w:t>
-      </w:r>
-      <w:r>
-        <w:rPr>
-          <w:rStyle w:val="FunctionTok"/>
-        </w:rPr>
-        <w:t xml:space="preserve">borders</w:t>
-      </w:r>
-      <w:r>
-        <w:rPr>
-          <w:rStyle w:val="NormalTok"/>
-        </w:rPr>
-        <w:t xml:space="preserve">(</w:t>
-      </w:r>
-      <w:r>
-        <w:rPr>
-          <w:rStyle w:val="AttributeTok"/>
-        </w:rPr>
-        <w:t xml:space="preserve">database =</w:t>
-      </w:r>
-      <w:r>
-        <w:rPr>
-          <w:rStyle w:val="NormalTok"/>
-        </w:rPr>
-        <w:t xml:space="preserve"> </w:t>
-      </w:r>
-      <w:r>
-        <w:rPr>
-          <w:rStyle w:val="StringTok"/>
-        </w:rPr>
-        <w:t xml:space="preserve">"world"</w:t>
-      </w:r>
-      <w:r>
-        <w:rPr>
-          <w:rStyle w:val="NormalTok"/>
-        </w:rPr>
-        <w:t xml:space="preserve">, </w:t>
-      </w:r>
-      <w:r>
-        <w:rPr>
-          <w:rStyle w:val="AttributeTok"/>
-        </w:rPr>
-        <w:t xml:space="preserve">fill =</w:t>
-      </w:r>
-      <w:r>
-        <w:rPr>
-          <w:rStyle w:val="NormalTok"/>
-        </w:rPr>
-        <w:t xml:space="preserve"> </w:t>
-      </w:r>
-      <w:r>
-        <w:rPr>
-          <w:rStyle w:val="StringTok"/>
-        </w:rPr>
-        <w:t xml:space="preserve">"grey80"</w:t>
-      </w:r>
-      <w:r>
-        <w:rPr>
-          <w:rStyle w:val="NormalTok"/>
-        </w:rPr>
-        <w:t xml:space="preserve">, </w:t>
-      </w:r>
-      <w:r>
-        <w:rPr>
-          <w:rStyle w:val="AttributeTok"/>
-        </w:rPr>
-        <w:t xml:space="preserve">col =</w:t>
-      </w:r>
-      <w:r>
-        <w:rPr>
-          <w:rStyle w:val="NormalTok"/>
-        </w:rPr>
-        <w:t xml:space="preserve"> </w:t>
-      </w:r>
-      <w:r>
-        <w:rPr>
-          <w:rStyle w:val="ConstantTok"/>
-        </w:rPr>
-        <w:t xml:space="preserve">NA</w:t>
-      </w:r>
-      <w:r>
-        <w:rPr>
-          <w:rStyle w:val="NormalTok"/>
-        </w:rPr>
-        <w:t xml:space="preserve">) </w:t>
-      </w:r>
-      <w:r>
-        <w:rPr>
-          <w:rStyle w:val="SpecialCharTok"/>
-        </w:rPr>
-        <w:t xml:space="preserve">+</w:t>
-      </w:r>
-      <w:r>
-        <w:br/>
-      </w:r>
-      <w:r>
-        <w:rPr>
-          <w:rStyle w:val="NormalTok"/>
-        </w:rPr>
-        <w:t xml:space="preserve">  </w:t>
-      </w:r>
-      <w:r>
-        <w:rPr>
-          <w:rStyle w:val="FunctionTok"/>
-        </w:rPr>
-        <w:t xml:space="preserve">geom_point</w:t>
-      </w:r>
-      <w:r>
-        <w:rPr>
-          <w:rStyle w:val="NormalTok"/>
-        </w:rPr>
-        <w:t xml:space="preserve">(</w:t>
-      </w:r>
-      <w:r>
-        <w:rPr>
-          <w:rStyle w:val="FunctionTok"/>
-        </w:rPr>
-        <w:t xml:space="preserve">aes</w:t>
-      </w:r>
-      <w:r>
-        <w:rPr>
-          <w:rStyle w:val="NormalTok"/>
-        </w:rPr>
-        <w:t xml:space="preserve">(</w:t>
-      </w:r>
-      <w:r>
-        <w:rPr>
-          <w:rStyle w:val="AttributeTok"/>
-        </w:rPr>
-        <w:t xml:space="preserve">colour =</w:t>
-      </w:r>
-      <w:r>
-        <w:rPr>
-          <w:rStyle w:val="NormalTok"/>
-        </w:rPr>
-        <w:t xml:space="preserve"> </w:t>
-      </w:r>
-      <w:r>
-        <w:rPr>
-          <w:rStyle w:val="FunctionTok"/>
-        </w:rPr>
-        <w:t xml:space="preserve">log10</w:t>
-      </w:r>
-      <w:r>
-        <w:rPr>
-          <w:rStyle w:val="NormalTok"/>
-        </w:rPr>
-        <w:t xml:space="preserve">(longevity)), </w:t>
-      </w:r>
-      <w:r>
-        <w:rPr>
-          <w:rStyle w:val="AttributeTok"/>
-        </w:rPr>
-        <w:t xml:space="preserve">alpha =</w:t>
-      </w:r>
-      <w:r>
-        <w:rPr>
-          <w:rStyle w:val="NormalTok"/>
-        </w:rPr>
-        <w:t xml:space="preserve"> </w:t>
-      </w:r>
-      <w:r>
-        <w:rPr>
-          <w:rStyle w:val="FloatTok"/>
-        </w:rPr>
-        <w:t xml:space="preserve">0.4</w:t>
-      </w:r>
-      <w:r>
-        <w:rPr>
-          <w:rStyle w:val="NormalTok"/>
-        </w:rPr>
-        <w:t xml:space="preserve">) </w:t>
-      </w:r>
-      <w:r>
-        <w:rPr>
-          <w:rStyle w:val="SpecialCharTok"/>
-        </w:rPr>
-        <w:t xml:space="preserve">+</w:t>
-      </w:r>
-      <w:r>
-        <w:br/>
-      </w:r>
-      <w:r>
-        <w:rPr>
-          <w:rStyle w:val="NormalTok"/>
-        </w:rPr>
-        <w:t xml:space="preserve">  </w:t>
-      </w:r>
-      <w:r>
-        <w:rPr>
-          <w:rStyle w:val="FunctionTok"/>
-        </w:rPr>
-        <w:t xml:space="preserve">scale_colour_viridis_c</w:t>
-      </w:r>
-      <w:r>
-        <w:rPr>
-          <w:rStyle w:val="NormalTok"/>
-        </w:rPr>
-        <w:t xml:space="preserve">(</w:t>
-      </w:r>
-      <w:r>
-        <w:rPr>
-          <w:rStyle w:val="AttributeTok"/>
-        </w:rPr>
-        <w:t xml:space="preserve">option =</w:t>
-      </w:r>
-      <w:r>
-        <w:rPr>
-          <w:rStyle w:val="NormalTok"/>
-        </w:rPr>
-        <w:t xml:space="preserve"> </w:t>
-      </w:r>
-      <w:r>
-        <w:rPr>
-          <w:rStyle w:val="StringTok"/>
-        </w:rPr>
-        <w:t xml:space="preserve">"C"</w:t>
-      </w:r>
-      <w:r>
-        <w:rPr>
-          <w:rStyle w:val="NormalTok"/>
-        </w:rPr>
-        <w:t xml:space="preserve">) </w:t>
-      </w:r>
-      <w:r>
-        <w:rPr>
-          <w:rStyle w:val="SpecialCharTok"/>
-        </w:rPr>
-        <w:t xml:space="preserve">+</w:t>
-      </w:r>
-      <w:r>
-        <w:br/>
-      </w:r>
-      <w:r>
-        <w:rPr>
-          <w:rStyle w:val="NormalTok"/>
-        </w:rPr>
-        <w:t xml:space="preserve">  </w:t>
-      </w:r>
-      <w:r>
-        <w:rPr>
-          <w:rStyle w:val="FunctionTok"/>
-        </w:rPr>
-        <w:t xml:space="preserve">labs</w:t>
-      </w:r>
-      <w:r>
-        <w:rPr>
-          <w:rStyle w:val="NormalTok"/>
-        </w:rPr>
-        <w:t xml:space="preserve">(</w:t>
-      </w:r>
-      <w:r>
-        <w:rPr>
-          <w:rStyle w:val="AttributeTok"/>
-        </w:rPr>
-        <w:t xml:space="preserve">x =</w:t>
-      </w:r>
-      <w:r>
-        <w:rPr>
-          <w:rStyle w:val="NormalTok"/>
-        </w:rPr>
-        <w:t xml:space="preserve"> </w:t>
-      </w:r>
-      <w:r>
-        <w:rPr>
-          <w:rStyle w:val="ConstantTok"/>
-        </w:rPr>
-        <w:t xml:space="preserve">NULL</w:t>
-      </w:r>
-      <w:r>
-        <w:rPr>
-          <w:rStyle w:val="NormalTok"/>
-        </w:rPr>
-        <w:t xml:space="preserve">, </w:t>
-      </w:r>
-      <w:r>
-        <w:rPr>
-          <w:rStyle w:val="AttributeTok"/>
-        </w:rPr>
-        <w:t xml:space="preserve">y =</w:t>
-      </w:r>
-      <w:r>
-        <w:rPr>
-          <w:rStyle w:val="NormalTok"/>
-        </w:rPr>
-        <w:t xml:space="preserve"> </w:t>
-      </w:r>
-      <w:r>
-        <w:rPr>
-          <w:rStyle w:val="ConstantTok"/>
-        </w:rPr>
-        <w:t xml:space="preserve">NULL</w:t>
-      </w:r>
-      <w:r>
-        <w:rPr>
-          <w:rStyle w:val="NormalTok"/>
-        </w:rPr>
-        <w:t xml:space="preserve">) </w:t>
-      </w:r>
-      <w:r>
-        <w:rPr>
-          <w:rStyle w:val="SpecialCharTok"/>
-        </w:rPr>
-        <w:t xml:space="preserve">+</w:t>
-      </w:r>
-      <w:r>
-        <w:br/>
-      </w:r>
-      <w:r>
-        <w:rPr>
-          <w:rStyle w:val="NormalTok"/>
-        </w:rPr>
-        <w:t xml:space="preserve">  </w:t>
-      </w:r>
-      <w:r>
-        <w:rPr>
-          <w:rStyle w:val="FunctionTok"/>
-        </w:rPr>
-        <w:t xml:space="preserve">theme_minimal</w:t>
-      </w:r>
-      <w:r>
-        <w:rPr>
-          <w:rStyle w:val="NormalTok"/>
-        </w:rPr>
-        <w:t xml:space="preserve">())</w:t>
+          <w:rStyle w:val="VerbatimChar"/>
+        </w:rPr>
+        <w:t xml:space="preserve">#&gt; `geom_smooth()` using method = 'gam' and formula 'y ~ s(x, bs = "cs")'</w:t>
+      </w:r>
+      <w:r>
+        <w:br/>
+      </w:r>
+      <w:r>
+        <w:rPr>
+          <w:rStyle w:val="VerbatimChar"/>
+        </w:rPr>
+        <w:t xml:space="preserve">#&gt; Warning: Removed 278 rows containing non-finite values</w:t>
+      </w:r>
+      <w:r>
+        <w:br/>
+      </w:r>
+      <w:r>
+        <w:rPr>
+          <w:rStyle w:val="VerbatimChar"/>
+        </w:rPr>
+        <w:t xml:space="preserve">#&gt; (stat_smooth).</w:t>
+      </w:r>
+      <w:r>
+        <w:br/>
+      </w:r>
+      <w:r>
+        <w:rPr>
+          <w:rStyle w:val="VerbatimChar"/>
+        </w:rPr>
+        <w:t xml:space="preserve">#&gt; Warning: Removed 278 rows containing missing values</w:t>
+      </w:r>
+      <w:r>
+        <w:br/>
+      </w:r>
+      <w:r>
+        <w:rPr>
+          <w:rStyle w:val="VerbatimChar"/>
+        </w:rPr>
+        <w:t xml:space="preserve">#&gt; (geom_point).</w:t>
+      </w:r>
+      <w:r>
+        <w:br/>
+      </w:r>
+      <w:r>
+        <w:rPr>
+          <w:rStyle w:val="VerbatimChar"/>
+        </w:rPr>
+        <w:t xml:space="preserve">#&gt; Warning: Removed 42 rows containing non-finite values</w:t>
+      </w:r>
+      <w:r>
+        <w:br/>
+      </w:r>
+      <w:r>
+        <w:rPr>
+          <w:rStyle w:val="VerbatimChar"/>
+        </w:rPr>
+        <w:t xml:space="preserve">#&gt; (stat_ydensity).</w:t>
       </w:r>
     </w:p>
     <w:p>
@@ -3234,7 +3982,7 @@
               <a:graphicData uri="http://schemas.openxmlformats.org/drawingml/2006/picture">
                 <pic:pic>
                   <pic:nvPicPr>
-                    <pic:cNvPr descr="ms-vignette_files/figure-docx/long%20map%20plot-1.png" id="0" name="Picture"/>
+                    <pic:cNvPr descr="ms-vignette_files/figure-docx/unnamed-chunk-7-1.png" id="0" name="Picture"/>
                     <pic:cNvPicPr>
                       <a:picLocks noChangeArrowheads="1" noChangeAspect="1"/>
                     </pic:cNvPicPr>
@@ -3269,776 +4017,82 @@
     </w:p>
     <w:p>
       <w:pPr>
+        <w:pStyle w:val="SourceCode"/>
+      </w:pPr>
+      <w:r>
+        <w:rPr>
+          <w:rStyle w:val="VerbatimChar"/>
+        </w:rPr>
+        <w:t xml:space="preserve">#&gt; `geom_smooth()` using method = 'gam' and formula 'y ~ s(x, bs = "cs")'</w:t>
+      </w:r>
+      <w:r>
+        <w:br/>
+      </w:r>
+      <w:r>
+        <w:rPr>
+          <w:rStyle w:val="VerbatimChar"/>
+        </w:rPr>
+        <w:t xml:space="preserve">#&gt; Warning: Removed 278 rows containing non-finite values</w:t>
+      </w:r>
+      <w:r>
+        <w:br/>
+      </w:r>
+      <w:r>
+        <w:rPr>
+          <w:rStyle w:val="VerbatimChar"/>
+        </w:rPr>
+        <w:t xml:space="preserve">#&gt; (stat_smooth).</w:t>
+      </w:r>
+      <w:r>
+        <w:br/>
+      </w:r>
+      <w:r>
+        <w:rPr>
+          <w:rStyle w:val="VerbatimChar"/>
+        </w:rPr>
+        <w:t xml:space="preserve">#&gt; Warning: Removed 278 rows containing missing values</w:t>
+      </w:r>
+      <w:r>
+        <w:br/>
+      </w:r>
+      <w:r>
+        <w:rPr>
+          <w:rStyle w:val="VerbatimChar"/>
+        </w:rPr>
+        <w:t xml:space="preserve">#&gt; (geom_point).</w:t>
+      </w:r>
+      <w:r>
+        <w:br/>
+      </w:r>
+      <w:r>
+        <w:rPr>
+          <w:rStyle w:val="VerbatimChar"/>
+        </w:rPr>
+        <w:t xml:space="preserve">#&gt; Warning: Removed 42 rows containing non-finite values</w:t>
+      </w:r>
+      <w:r>
+        <w:br/>
+      </w:r>
+      <w:r>
+        <w:rPr>
+          <w:rStyle w:val="VerbatimChar"/>
+        </w:rPr>
+        <w:t xml:space="preserve">#&gt; (stat_ydensity).</w:t>
+      </w:r>
+    </w:p>
+    <w:p>
+      <w:pPr>
+        <w:pStyle w:val="FirstParagraph"/>
+      </w:pPr>
+      <w:r>
+        <w:t xml:space="preserve">There appears to be a decline in longevity at intermediate latitudes (Figure XA), and there is some variation among ecoregions (Figure XB). These patterns could well be driven by data biases, but would make an interesting topic for future exploration.</w:t>
+      </w:r>
+    </w:p>
+    <w:p>
+      <w:pPr>
         <w:pStyle w:val="BodyText"/>
       </w:pPr>
       <w:r>
-        <w:t xml:space="preserve">Although we see that longevity varies spatially, it isn’t clear whether there are any spatial patterns. Lets look at whether longevity varies with either absolute latitude or across</w:t>
-      </w:r>
-      <w:r>
-        <w:t xml:space="preserve"> </w:t>
-      </w:r>
-      <w:r>
-        <w:rPr>
-          <w:rStyle w:val="VerbatimChar"/>
-        </w:rPr>
-        <w:t xml:space="preserve">Ecoregion</w:t>
-      </w:r>
-      <w:r>
-        <w:t xml:space="preserve"> </w:t>
-      </w:r>
-      <w:r>
-        <w:t xml:space="preserve">(we could naturally investigate associations with other variables in the metadata).</w:t>
-      </w:r>
-    </w:p>
-    <w:p>
-      <w:pPr>
-        <w:pStyle w:val="SourceCode"/>
-      </w:pPr>
-      <w:r>
-        <w:rPr>
-          <w:rStyle w:val="NormalTok"/>
-        </w:rPr>
-        <w:t xml:space="preserve">longevity_lat </w:t>
-      </w:r>
-      <w:r>
-        <w:rPr>
-          <w:rStyle w:val="OtherTok"/>
-        </w:rPr>
-        <w:t xml:space="preserve">&lt;-</w:t>
-      </w:r>
-      <w:r>
-        <w:rPr>
-          <w:rStyle w:val="NormalTok"/>
-        </w:rPr>
-        <w:t xml:space="preserve"> </w:t>
-      </w:r>
-      <w:r>
-        <w:rPr>
-          <w:rStyle w:val="FunctionTok"/>
-        </w:rPr>
-        <w:t xml:space="preserve">ggplot</w:t>
-      </w:r>
-      <w:r>
-        <w:rPr>
-          <w:rStyle w:val="NormalTok"/>
-        </w:rPr>
-        <w:t xml:space="preserve">(mammals, </w:t>
-      </w:r>
-      <w:r>
-        <w:rPr>
-          <w:rStyle w:val="FunctionTok"/>
-        </w:rPr>
-        <w:t xml:space="preserve">aes</w:t>
-      </w:r>
-      <w:r>
-        <w:rPr>
-          <w:rStyle w:val="NormalTok"/>
-        </w:rPr>
-        <w:t xml:space="preserve">(</w:t>
-      </w:r>
-      <w:r>
-        <w:rPr>
-          <w:rStyle w:val="AttributeTok"/>
-        </w:rPr>
-        <w:t xml:space="preserve">x =</w:t>
-      </w:r>
-      <w:r>
-        <w:rPr>
-          <w:rStyle w:val="NormalTok"/>
-        </w:rPr>
-        <w:t xml:space="preserve"> </w:t>
-      </w:r>
-      <w:r>
-        <w:rPr>
-          <w:rStyle w:val="FunctionTok"/>
-        </w:rPr>
-        <w:t xml:space="preserve">abs</w:t>
-      </w:r>
-      <w:r>
-        <w:rPr>
-          <w:rStyle w:val="NormalTok"/>
-        </w:rPr>
-        <w:t xml:space="preserve">(Lat), </w:t>
-      </w:r>
-      <w:r>
-        <w:rPr>
-          <w:rStyle w:val="AttributeTok"/>
-        </w:rPr>
-        <w:t xml:space="preserve">y =</w:t>
-      </w:r>
-      <w:r>
-        <w:rPr>
-          <w:rStyle w:val="NormalTok"/>
-        </w:rPr>
-        <w:t xml:space="preserve"> </w:t>
-      </w:r>
-      <w:r>
-        <w:rPr>
-          <w:rStyle w:val="FunctionTok"/>
-        </w:rPr>
-        <w:t xml:space="preserve">log10</w:t>
-      </w:r>
-      <w:r>
-        <w:rPr>
-          <w:rStyle w:val="NormalTok"/>
-        </w:rPr>
-        <w:t xml:space="preserve">(longevity))) </w:t>
-      </w:r>
-      <w:r>
-        <w:rPr>
-          <w:rStyle w:val="SpecialCharTok"/>
-        </w:rPr>
-        <w:t xml:space="preserve">+</w:t>
-      </w:r>
-      <w:r>
-        <w:br/>
-      </w:r>
-      <w:r>
-        <w:rPr>
-          <w:rStyle w:val="NormalTok"/>
-        </w:rPr>
-        <w:t xml:space="preserve">  </w:t>
-      </w:r>
-      <w:r>
-        <w:rPr>
-          <w:rStyle w:val="FunctionTok"/>
-        </w:rPr>
-        <w:t xml:space="preserve">geom_point</w:t>
-      </w:r>
-      <w:r>
-        <w:rPr>
-          <w:rStyle w:val="NormalTok"/>
-        </w:rPr>
-        <w:t xml:space="preserve">(</w:t>
-      </w:r>
-      <w:r>
-        <w:rPr>
-          <w:rStyle w:val="AttributeTok"/>
-        </w:rPr>
-        <w:t xml:space="preserve">alpha =</w:t>
-      </w:r>
-      <w:r>
-        <w:rPr>
-          <w:rStyle w:val="NormalTok"/>
-        </w:rPr>
-        <w:t xml:space="preserve"> </w:t>
-      </w:r>
-      <w:r>
-        <w:rPr>
-          <w:rStyle w:val="FloatTok"/>
-        </w:rPr>
-        <w:t xml:space="preserve">0.4</w:t>
-      </w:r>
-      <w:r>
-        <w:rPr>
-          <w:rStyle w:val="NormalTok"/>
-        </w:rPr>
-        <w:t xml:space="preserve">) </w:t>
-      </w:r>
-      <w:r>
-        <w:rPr>
-          <w:rStyle w:val="SpecialCharTok"/>
-        </w:rPr>
-        <w:t xml:space="preserve">+</w:t>
-      </w:r>
-      <w:r>
-        <w:br/>
-      </w:r>
-      <w:r>
-        <w:rPr>
-          <w:rStyle w:val="NormalTok"/>
-        </w:rPr>
-        <w:t xml:space="preserve">  </w:t>
-      </w:r>
-      <w:r>
-        <w:rPr>
-          <w:rStyle w:val="FunctionTok"/>
-        </w:rPr>
-        <w:t xml:space="preserve">labs</w:t>
-      </w:r>
-      <w:r>
-        <w:rPr>
-          <w:rStyle w:val="NormalTok"/>
-        </w:rPr>
-        <w:t xml:space="preserve">(</w:t>
-      </w:r>
-      <w:r>
-        <w:rPr>
-          <w:rStyle w:val="AttributeTok"/>
-        </w:rPr>
-        <w:t xml:space="preserve">x =</w:t>
-      </w:r>
-      <w:r>
-        <w:rPr>
-          <w:rStyle w:val="NormalTok"/>
-        </w:rPr>
-        <w:t xml:space="preserve"> </w:t>
-      </w:r>
-      <w:r>
-        <w:rPr>
-          <w:rStyle w:val="StringTok"/>
-        </w:rPr>
-        <w:t xml:space="preserve">"Absolute Latitude"</w:t>
-      </w:r>
-      <w:r>
-        <w:rPr>
-          <w:rStyle w:val="NormalTok"/>
-        </w:rPr>
-        <w:t xml:space="preserve">, </w:t>
-      </w:r>
-      <w:r>
-        <w:rPr>
-          <w:rStyle w:val="AttributeTok"/>
-        </w:rPr>
-        <w:t xml:space="preserve">y =</w:t>
-      </w:r>
-      <w:r>
-        <w:rPr>
-          <w:rStyle w:val="NormalTok"/>
-        </w:rPr>
-        <w:t xml:space="preserve"> </w:t>
-      </w:r>
-      <w:r>
-        <w:rPr>
-          <w:rStyle w:val="StringTok"/>
-        </w:rPr>
-        <w:t xml:space="preserve">"log 10 (Longevity)"</w:t>
-      </w:r>
-      <w:r>
-        <w:rPr>
-          <w:rStyle w:val="NormalTok"/>
-        </w:rPr>
-        <w:t xml:space="preserve">) </w:t>
-      </w:r>
-      <w:r>
-        <w:rPr>
-          <w:rStyle w:val="SpecialCharTok"/>
-        </w:rPr>
-        <w:t xml:space="preserve">+</w:t>
-      </w:r>
-      <w:r>
-        <w:br/>
-      </w:r>
-      <w:r>
-        <w:rPr>
-          <w:rStyle w:val="NormalTok"/>
-        </w:rPr>
-        <w:t xml:space="preserve">  </w:t>
-      </w:r>
-      <w:r>
-        <w:rPr>
-          <w:rStyle w:val="FunctionTok"/>
-        </w:rPr>
-        <w:t xml:space="preserve">theme_minimal</w:t>
-      </w:r>
-      <w:r>
-        <w:rPr>
-          <w:rStyle w:val="NormalTok"/>
-        </w:rPr>
-        <w:t xml:space="preserve">() </w:t>
-      </w:r>
-      <w:r>
-        <w:rPr>
-          <w:rStyle w:val="SpecialCharTok"/>
-        </w:rPr>
-        <w:t xml:space="preserve">+</w:t>
-      </w:r>
-      <w:r>
-        <w:br/>
-      </w:r>
-      <w:r>
-        <w:rPr>
-          <w:rStyle w:val="NormalTok"/>
-        </w:rPr>
-        <w:t xml:space="preserve">  </w:t>
-      </w:r>
-      <w:r>
-        <w:rPr>
-          <w:rStyle w:val="FunctionTok"/>
-        </w:rPr>
-        <w:t xml:space="preserve">geom_smooth</w:t>
-      </w:r>
-      <w:r>
-        <w:rPr>
-          <w:rStyle w:val="NormalTok"/>
-        </w:rPr>
-        <w:t xml:space="preserve">()</w:t>
-      </w:r>
-      <w:r>
-        <w:br/>
-      </w:r>
-      <w:r>
-        <w:br/>
-      </w:r>
-      <w:r>
-        <w:rPr>
-          <w:rStyle w:val="NormalTok"/>
-        </w:rPr>
-        <w:t xml:space="preserve">longevity_ecoregion </w:t>
-      </w:r>
-      <w:r>
-        <w:rPr>
-          <w:rStyle w:val="OtherTok"/>
-        </w:rPr>
-        <w:t xml:space="preserve">&lt;-</w:t>
-      </w:r>
-      <w:r>
-        <w:rPr>
-          <w:rStyle w:val="NormalTok"/>
-        </w:rPr>
-        <w:t xml:space="preserve"> </w:t>
-      </w:r>
-      <w:r>
-        <w:rPr>
-          <w:rStyle w:val="FunctionTok"/>
-        </w:rPr>
-        <w:t xml:space="preserve">ggplot</w:t>
-      </w:r>
-      <w:r>
-        <w:rPr>
-          <w:rStyle w:val="NormalTok"/>
-        </w:rPr>
-        <w:t xml:space="preserve">(mammals, </w:t>
-      </w:r>
-      <w:r>
-        <w:rPr>
-          <w:rStyle w:val="FunctionTok"/>
-        </w:rPr>
-        <w:t xml:space="preserve">aes</w:t>
-      </w:r>
-      <w:r>
-        <w:rPr>
-          <w:rStyle w:val="NormalTok"/>
-        </w:rPr>
-        <w:t xml:space="preserve">(</w:t>
-      </w:r>
-      <w:r>
-        <w:br/>
-      </w:r>
-      <w:r>
-        <w:rPr>
-          <w:rStyle w:val="NormalTok"/>
-        </w:rPr>
-        <w:t xml:space="preserve">  </w:t>
-      </w:r>
-      <w:r>
-        <w:rPr>
-          <w:rStyle w:val="AttributeTok"/>
-        </w:rPr>
-        <w:t xml:space="preserve">x =</w:t>
-      </w:r>
-      <w:r>
-        <w:rPr>
-          <w:rStyle w:val="NormalTok"/>
-        </w:rPr>
-        <w:t xml:space="preserve"> Ecoregion, </w:t>
-      </w:r>
-      <w:r>
-        <w:rPr>
-          <w:rStyle w:val="AttributeTok"/>
-        </w:rPr>
-        <w:t xml:space="preserve">y =</w:t>
-      </w:r>
-      <w:r>
-        <w:rPr>
-          <w:rStyle w:val="NormalTok"/>
-        </w:rPr>
-        <w:t xml:space="preserve"> </w:t>
-      </w:r>
-      <w:r>
-        <w:rPr>
-          <w:rStyle w:val="FunctionTok"/>
-        </w:rPr>
-        <w:t xml:space="preserve">log10</w:t>
-      </w:r>
-      <w:r>
-        <w:rPr>
-          <w:rStyle w:val="NormalTok"/>
-        </w:rPr>
-        <w:t xml:space="preserve">(longevity),</w:t>
-      </w:r>
-      <w:r>
-        <w:br/>
-      </w:r>
-      <w:r>
-        <w:rPr>
-          <w:rStyle w:val="NormalTok"/>
-        </w:rPr>
-        <w:t xml:space="preserve">  </w:t>
-      </w:r>
-      <w:r>
-        <w:rPr>
-          <w:rStyle w:val="AttributeTok"/>
-        </w:rPr>
-        <w:t xml:space="preserve">fill =</w:t>
-      </w:r>
-      <w:r>
-        <w:rPr>
-          <w:rStyle w:val="NormalTok"/>
-        </w:rPr>
-        <w:t xml:space="preserve"> Ecoregion</w:t>
-      </w:r>
-      <w:r>
-        <w:br/>
-      </w:r>
-      <w:r>
-        <w:rPr>
-          <w:rStyle w:val="NormalTok"/>
-        </w:rPr>
-        <w:t xml:space="preserve">)) </w:t>
-      </w:r>
-      <w:r>
-        <w:rPr>
-          <w:rStyle w:val="SpecialCharTok"/>
-        </w:rPr>
-        <w:t xml:space="preserve">+</w:t>
-      </w:r>
-      <w:r>
-        <w:br/>
-      </w:r>
-      <w:r>
-        <w:rPr>
-          <w:rStyle w:val="NormalTok"/>
-        </w:rPr>
-        <w:t xml:space="preserve">  </w:t>
-      </w:r>
-      <w:r>
-        <w:rPr>
-          <w:rStyle w:val="FunctionTok"/>
-        </w:rPr>
-        <w:t xml:space="preserve">geom_violin</w:t>
-      </w:r>
-      <w:r>
-        <w:rPr>
-          <w:rStyle w:val="NormalTok"/>
-        </w:rPr>
-        <w:t xml:space="preserve">(</w:t>
-      </w:r>
-      <w:r>
-        <w:rPr>
-          <w:rStyle w:val="AttributeTok"/>
-        </w:rPr>
-        <w:t xml:space="preserve">show.legend =</w:t>
-      </w:r>
-      <w:r>
-        <w:rPr>
-          <w:rStyle w:val="NormalTok"/>
-        </w:rPr>
-        <w:t xml:space="preserve"> </w:t>
-      </w:r>
-      <w:r>
-        <w:rPr>
-          <w:rStyle w:val="ConstantTok"/>
-        </w:rPr>
-        <w:t xml:space="preserve">FALSE</w:t>
-      </w:r>
-      <w:r>
-        <w:rPr>
-          <w:rStyle w:val="NormalTok"/>
-        </w:rPr>
-        <w:t xml:space="preserve">) </w:t>
-      </w:r>
-      <w:r>
-        <w:rPr>
-          <w:rStyle w:val="SpecialCharTok"/>
-        </w:rPr>
-        <w:t xml:space="preserve">+</w:t>
-      </w:r>
-      <w:r>
-        <w:br/>
-      </w:r>
-      <w:r>
-        <w:rPr>
-          <w:rStyle w:val="NormalTok"/>
-        </w:rPr>
-        <w:t xml:space="preserve">  </w:t>
-      </w:r>
-      <w:r>
-        <w:rPr>
-          <w:rStyle w:val="FunctionTok"/>
-        </w:rPr>
-        <w:t xml:space="preserve">labs</w:t>
-      </w:r>
-      <w:r>
-        <w:rPr>
-          <w:rStyle w:val="NormalTok"/>
-        </w:rPr>
-        <w:t xml:space="preserve">(</w:t>
-      </w:r>
-      <w:r>
-        <w:rPr>
-          <w:rStyle w:val="AttributeTok"/>
-        </w:rPr>
-        <w:t xml:space="preserve">x =</w:t>
-      </w:r>
-      <w:r>
-        <w:rPr>
-          <w:rStyle w:val="NormalTok"/>
-        </w:rPr>
-        <w:t xml:space="preserve"> </w:t>
-      </w:r>
-      <w:r>
-        <w:rPr>
-          <w:rStyle w:val="StringTok"/>
-        </w:rPr>
-        <w:t xml:space="preserve">"Ecoregion"</w:t>
-      </w:r>
-      <w:r>
-        <w:rPr>
-          <w:rStyle w:val="NormalTok"/>
-        </w:rPr>
-        <w:t xml:space="preserve">, </w:t>
-      </w:r>
-      <w:r>
-        <w:rPr>
-          <w:rStyle w:val="AttributeTok"/>
-        </w:rPr>
-        <w:t xml:space="preserve">y =</w:t>
-      </w:r>
-      <w:r>
-        <w:rPr>
-          <w:rStyle w:val="NormalTok"/>
-        </w:rPr>
-        <w:t xml:space="preserve"> </w:t>
-      </w:r>
-      <w:r>
-        <w:rPr>
-          <w:rStyle w:val="StringTok"/>
-        </w:rPr>
-        <w:t xml:space="preserve">"log 10 (longevity)"</w:t>
-      </w:r>
-      <w:r>
-        <w:rPr>
-          <w:rStyle w:val="NormalTok"/>
-        </w:rPr>
-        <w:t xml:space="preserve">) </w:t>
-      </w:r>
-      <w:r>
-        <w:rPr>
-          <w:rStyle w:val="SpecialCharTok"/>
-        </w:rPr>
-        <w:t xml:space="preserve">+</w:t>
-      </w:r>
-      <w:r>
-        <w:br/>
-      </w:r>
-      <w:r>
-        <w:rPr>
-          <w:rStyle w:val="NormalTok"/>
-        </w:rPr>
-        <w:t xml:space="preserve">  </w:t>
-      </w:r>
-      <w:r>
-        <w:rPr>
-          <w:rStyle w:val="FunctionTok"/>
-        </w:rPr>
-        <w:t xml:space="preserve">coord_flip</w:t>
-      </w:r>
-      <w:r>
-        <w:rPr>
-          <w:rStyle w:val="NormalTok"/>
-        </w:rPr>
-        <w:t xml:space="preserve">() </w:t>
-      </w:r>
-      <w:r>
-        <w:rPr>
-          <w:rStyle w:val="SpecialCharTok"/>
-        </w:rPr>
-        <w:t xml:space="preserve">+</w:t>
-      </w:r>
-      <w:r>
-        <w:br/>
-      </w:r>
-      <w:r>
-        <w:rPr>
-          <w:rStyle w:val="NormalTok"/>
-        </w:rPr>
-        <w:t xml:space="preserve">  </w:t>
-      </w:r>
-      <w:r>
-        <w:rPr>
-          <w:rStyle w:val="FunctionTok"/>
-        </w:rPr>
-        <w:t xml:space="preserve">theme_minimal</w:t>
-      </w:r>
-      <w:r>
-        <w:rPr>
-          <w:rStyle w:val="NormalTok"/>
-        </w:rPr>
-        <w:t xml:space="preserve">()</w:t>
-      </w:r>
-      <w:r>
-        <w:br/>
-      </w:r>
-      <w:r>
-        <w:br/>
-      </w:r>
-      <w:r>
-        <w:rPr>
-          <w:rStyle w:val="FunctionTok"/>
-        </w:rPr>
-        <w:t xml:space="preserve">library</w:t>
-      </w:r>
-      <w:r>
-        <w:rPr>
-          <w:rStyle w:val="NormalTok"/>
-        </w:rPr>
-        <w:t xml:space="preserve">(patchwork)</w:t>
-      </w:r>
-      <w:r>
-        <w:br/>
-      </w:r>
-      <w:r>
-        <w:rPr>
-          <w:rStyle w:val="NormalTok"/>
-        </w:rPr>
-        <w:t xml:space="preserve">(longevity_lat </w:t>
-      </w:r>
-      <w:r>
-        <w:rPr>
-          <w:rStyle w:val="SpecialCharTok"/>
-        </w:rPr>
-        <w:t xml:space="preserve">+</w:t>
-      </w:r>
-      <w:r>
-        <w:rPr>
-          <w:rStyle w:val="NormalTok"/>
-        </w:rPr>
-        <w:t xml:space="preserve"> </w:t>
-      </w:r>
-      <w:r>
-        <w:rPr>
-          <w:rStyle w:val="FunctionTok"/>
-        </w:rPr>
-        <w:t xml:space="preserve">ggtitle</w:t>
-      </w:r>
-      <w:r>
-        <w:rPr>
-          <w:rStyle w:val="NormalTok"/>
-        </w:rPr>
-        <w:t xml:space="preserve">(</w:t>
-      </w:r>
-      <w:r>
-        <w:rPr>
-          <w:rStyle w:val="StringTok"/>
-        </w:rPr>
-        <w:t xml:space="preserve">"A"</w:t>
-      </w:r>
-      <w:r>
-        <w:rPr>
-          <w:rStyle w:val="NormalTok"/>
-        </w:rPr>
-        <w:t xml:space="preserve">)) </w:t>
-      </w:r>
-      <w:r>
-        <w:rPr>
-          <w:rStyle w:val="SpecialCharTok"/>
-        </w:rPr>
-        <w:t xml:space="preserve">+</w:t>
-      </w:r>
-      <w:r>
-        <w:rPr>
-          <w:rStyle w:val="NormalTok"/>
-        </w:rPr>
-        <w:t xml:space="preserve"> (longevity_ecoregion </w:t>
-      </w:r>
-      <w:r>
-        <w:rPr>
-          <w:rStyle w:val="SpecialCharTok"/>
-        </w:rPr>
-        <w:t xml:space="preserve">+</w:t>
-      </w:r>
-      <w:r>
-        <w:rPr>
-          <w:rStyle w:val="NormalTok"/>
-        </w:rPr>
-        <w:t xml:space="preserve"> </w:t>
-      </w:r>
-      <w:r>
-        <w:rPr>
-          <w:rStyle w:val="FunctionTok"/>
-        </w:rPr>
-        <w:t xml:space="preserve">ggtitle</w:t>
-      </w:r>
-      <w:r>
-        <w:rPr>
-          <w:rStyle w:val="NormalTok"/>
-        </w:rPr>
-        <w:t xml:space="preserve">(</w:t>
-      </w:r>
-      <w:r>
-        <w:rPr>
-          <w:rStyle w:val="StringTok"/>
-        </w:rPr>
-        <w:t xml:space="preserve">"B"</w:t>
-      </w:r>
-      <w:r>
-        <w:rPr>
-          <w:rStyle w:val="NormalTok"/>
-        </w:rPr>
-        <w:t xml:space="preserve">))</w:t>
-      </w:r>
-    </w:p>
-    <w:p>
-      <w:pPr>
-        <w:pStyle w:val="FirstParagraph"/>
-      </w:pPr>
-      <w:r>
-        <w:drawing>
-          <wp:inline>
-            <wp:extent cx="5334000" cy="3200400"/>
-            <wp:effectExtent b="0" l="0" r="0" t="0"/>
-            <wp:docPr descr="" title="" id="1" name="Picture"/>
-            <a:graphic>
-              <a:graphicData uri="http://schemas.openxmlformats.org/drawingml/2006/picture">
-                <pic:pic>
-                  <pic:nvPicPr>
-                    <pic:cNvPr descr="ms-vignette_files/figure-docx/long%20latitude-1.png" id="0" name="Picture"/>
-                    <pic:cNvPicPr>
-                      <a:picLocks noChangeArrowheads="1" noChangeAspect="1"/>
-                    </pic:cNvPicPr>
-                  </pic:nvPicPr>
-                  <pic:blipFill>
-                    <a:blip r:embed="rId29"/>
-                    <a:stretch>
-                      <a:fillRect/>
-                    </a:stretch>
-                  </pic:blipFill>
-                  <pic:spPr bwMode="auto">
-                    <a:xfrm>
-                      <a:off x="0" y="0"/>
-                      <a:ext cx="5334000" cy="3200400"/>
-                    </a:xfrm>
-                    <a:prstGeom prst="rect">
-                      <a:avLst/>
-                    </a:prstGeom>
-                    <a:noFill/>
-                    <a:ln w="9525">
-                      <a:noFill/>
-                      <a:headEnd/>
-                      <a:tailEnd/>
-                    </a:ln>
-                  </pic:spPr>
-                </pic:pic>
-              </a:graphicData>
-            </a:graphic>
-          </wp:inline>
-        </w:drawing>
-      </w:r>
-    </w:p>
-    <w:p>
-      <w:pPr>
-        <w:pStyle w:val="BodyText"/>
-      </w:pPr>
-      <w:r>
-        <w:t xml:space="preserve">There appears to be a decline in longevity at intermediate latitudes (Figure XA), and there is some variation among ecoregions (Figure XB). These patterns could well be driven by data biases, but would make an interesting topic for future exploration.</w:t>
-      </w:r>
-    </w:p>
-    <w:p>
-      <w:pPr>
-        <w:pStyle w:val="BodyText"/>
-      </w:pPr>
-      <w:r>
         <w:t xml:space="preserve">With the broad range of tools at our fingertips in</w:t>
       </w:r>
       <w:r>
@@ -4069,7 +4123,7 @@
         <w:t xml:space="preserve">, we can begin to address such detailed comparative questions with increased ease.</w:t>
       </w:r>
     </w:p>
-    <w:bookmarkEnd w:id="30"/>
+    <w:bookmarkEnd w:id="29"/>
     <w:sectPr/>
   </w:body>
 </w:document>

</xml_diff>